<commit_message>
Corrected LipSync API format in the command list document.
</commit_message>
<xml_diff>
--- a/Documentation/Word/LipSync_Command_List.docx
+++ b/Documentation/Word/LipSync_Command_List.docx
@@ -209,21 +209,12 @@
                 <w:szCs w:val="18"/>
               </w:rPr>
             </w:pPr>
-            <w:proofErr w:type="gramStart"/>
-            <w:r>
-              <w:rPr>
-                <w:sz w:val="18"/>
-                <w:szCs w:val="18"/>
-              </w:rPr>
-              <w:t>FAIL,{</w:t>
-            </w:r>
-            <w:proofErr w:type="gramEnd"/>
-            <w:r>
-              <w:rPr>
-                <w:sz w:val="18"/>
-                <w:szCs w:val="18"/>
-              </w:rPr>
-              <w:t>N}</w:t>
+            <w:r>
+              <w:rPr>
+                <w:sz w:val="18"/>
+                <w:szCs w:val="18"/>
+              </w:rPr>
+              <w:t>FAIL,{N}</w:t>
             </w:r>
             <w:r>
               <w:rPr>
@@ -237,14 +228,7 @@
                 <w:sz w:val="18"/>
                 <w:szCs w:val="18"/>
               </w:rPr>
-              <w:t xml:space="preserve"> </w:t>
-            </w:r>
-            <w:r>
-              <w:rPr>
-                <w:sz w:val="18"/>
-                <w:szCs w:val="18"/>
-              </w:rPr>
-              <w:t>Command</w:t>
+              <w:t xml:space="preserve"> Command</w:t>
             </w:r>
           </w:p>
         </w:tc>
@@ -318,15 +302,7 @@
                 <w:sz w:val="18"/>
                 <w:szCs w:val="18"/>
               </w:rPr>
-              <w:t>SUCCESS,</w:t>
-            </w:r>
-            <w:proofErr w:type="gramStart"/>
-            <w:r>
-              <w:rPr>
-                <w:sz w:val="18"/>
-                <w:szCs w:val="18"/>
-              </w:rPr>
-              <w:t>0</w:t>
+              <w:t>SUCCESS,0</w:t>
             </w:r>
             <w:r>
               <w:rPr>
@@ -335,7 +311,6 @@
               </w:rPr>
               <w:t>:EXIT</w:t>
             </w:r>
-            <w:proofErr w:type="gramEnd"/>
           </w:p>
         </w:tc>
         <w:tc>
@@ -352,21 +327,12 @@
                 <w:szCs w:val="18"/>
               </w:rPr>
             </w:pPr>
-            <w:proofErr w:type="gramStart"/>
-            <w:r>
-              <w:rPr>
-                <w:sz w:val="18"/>
-                <w:szCs w:val="18"/>
-              </w:rPr>
-              <w:t>FAIL,{</w:t>
-            </w:r>
-            <w:proofErr w:type="gramEnd"/>
-            <w:r>
-              <w:rPr>
-                <w:sz w:val="18"/>
-                <w:szCs w:val="18"/>
-              </w:rPr>
-              <w:t>N}</w:t>
+            <w:r>
+              <w:rPr>
+                <w:sz w:val="18"/>
+                <w:szCs w:val="18"/>
+              </w:rPr>
+              <w:t>FAIL,{N}</w:t>
             </w:r>
             <w:r>
               <w:rPr>
@@ -380,14 +346,7 @@
                 <w:sz w:val="18"/>
                 <w:szCs w:val="18"/>
               </w:rPr>
-              <w:t xml:space="preserve"> </w:t>
-            </w:r>
-            <w:r>
-              <w:rPr>
-                <w:sz w:val="18"/>
-                <w:szCs w:val="18"/>
-              </w:rPr>
-              <w:t>Command</w:t>
+              <w:t xml:space="preserve"> Command</w:t>
             </w:r>
           </w:p>
         </w:tc>
@@ -487,21 +446,12 @@
                 <w:szCs w:val="18"/>
               </w:rPr>
             </w:pPr>
-            <w:proofErr w:type="gramStart"/>
-            <w:r>
-              <w:rPr>
-                <w:sz w:val="18"/>
-                <w:szCs w:val="18"/>
-              </w:rPr>
-              <w:t>FAIL,{</w:t>
-            </w:r>
-            <w:proofErr w:type="gramEnd"/>
-            <w:r>
-              <w:rPr>
-                <w:sz w:val="18"/>
-                <w:szCs w:val="18"/>
-              </w:rPr>
-              <w:t>N}</w:t>
+            <w:r>
+              <w:rPr>
+                <w:sz w:val="18"/>
+                <w:szCs w:val="18"/>
+              </w:rPr>
+              <w:t>FAIL,{N}</w:t>
             </w:r>
             <w:r>
               <w:rPr>
@@ -596,23 +546,7 @@
                 <w:sz w:val="18"/>
                 <w:szCs w:val="18"/>
               </w:rPr>
-              <w:t>:VN,</w:t>
-            </w:r>
-            <w:proofErr w:type="gramStart"/>
-            <w:r>
-              <w:rPr>
-                <w:sz w:val="18"/>
-                <w:szCs w:val="18"/>
-              </w:rPr>
-              <w:t>0:V</w:t>
-            </w:r>
-            <w:proofErr w:type="gramEnd"/>
-            <w:r>
-              <w:rPr>
-                <w:sz w:val="18"/>
-                <w:szCs w:val="18"/>
-              </w:rPr>
-              <w:t>{N.NN}</w:t>
+              <w:t>:VN,0:V{N.NN}</w:t>
             </w:r>
           </w:p>
         </w:tc>
@@ -630,21 +564,12 @@
                 <w:szCs w:val="18"/>
               </w:rPr>
             </w:pPr>
-            <w:proofErr w:type="gramStart"/>
-            <w:r>
-              <w:rPr>
-                <w:sz w:val="18"/>
-                <w:szCs w:val="18"/>
-              </w:rPr>
-              <w:t>FAIL,{</w:t>
-            </w:r>
-            <w:proofErr w:type="gramEnd"/>
-            <w:r>
-              <w:rPr>
-                <w:sz w:val="18"/>
-                <w:szCs w:val="18"/>
-              </w:rPr>
-              <w:t>N}</w:t>
+            <w:r>
+              <w:rPr>
+                <w:sz w:val="18"/>
+                <w:szCs w:val="18"/>
+              </w:rPr>
+              <w:t>FAIL,{N}</w:t>
             </w:r>
             <w:r>
               <w:rPr>
@@ -681,23 +606,7 @@
                 <w:sz w:val="18"/>
                 <w:szCs w:val="18"/>
               </w:rPr>
-              <w:t>Get version number (V{</w:t>
-            </w:r>
-            <w:proofErr w:type="gramStart"/>
-            <w:r>
-              <w:rPr>
-                <w:sz w:val="18"/>
-                <w:szCs w:val="18"/>
-              </w:rPr>
-              <w:t>N.NN</w:t>
-            </w:r>
-            <w:proofErr w:type="gramEnd"/>
-            <w:r>
-              <w:rPr>
-                <w:sz w:val="18"/>
-                <w:szCs w:val="18"/>
-              </w:rPr>
-              <w:t>})</w:t>
+              <w:t>Get version number (V{N.NN})</w:t>
             </w:r>
           </w:p>
         </w:tc>
@@ -749,30 +658,14 @@
                 <w:sz w:val="18"/>
                 <w:szCs w:val="18"/>
               </w:rPr>
-              <w:t>SUCCESS,</w:t>
-            </w:r>
-            <w:proofErr w:type="gramStart"/>
-            <w:r>
-              <w:rPr>
-                <w:sz w:val="18"/>
-                <w:szCs w:val="18"/>
-              </w:rPr>
-              <w:t>0</w:t>
-            </w:r>
-            <w:r>
-              <w:rPr>
-                <w:sz w:val="18"/>
-                <w:szCs w:val="18"/>
-              </w:rPr>
-              <w:t>:SS</w:t>
-            </w:r>
-            <w:proofErr w:type="gramEnd"/>
-            <w:r>
-              <w:rPr>
-                <w:sz w:val="18"/>
-                <w:szCs w:val="18"/>
-              </w:rPr>
-              <w:t>,0:{Level}</w:t>
+              <w:t>SUCCESS,0</w:t>
+            </w:r>
+            <w:r>
+              <w:rPr>
+                <w:sz w:val="18"/>
+                <w:szCs w:val="18"/>
+              </w:rPr>
+              <w:t>:SS,0:{Level}</w:t>
             </w:r>
           </w:p>
         </w:tc>
@@ -790,21 +683,12 @@
                 <w:szCs w:val="18"/>
               </w:rPr>
             </w:pPr>
-            <w:proofErr w:type="gramStart"/>
-            <w:r>
-              <w:rPr>
-                <w:sz w:val="18"/>
-                <w:szCs w:val="18"/>
-              </w:rPr>
-              <w:t>FAIL,{</w:t>
-            </w:r>
-            <w:proofErr w:type="gramEnd"/>
-            <w:r>
-              <w:rPr>
-                <w:sz w:val="18"/>
-                <w:szCs w:val="18"/>
-              </w:rPr>
-              <w:t>N}</w:t>
+            <w:r>
+              <w:rPr>
+                <w:sz w:val="18"/>
+                <w:szCs w:val="18"/>
+              </w:rPr>
+              <w:t>FAIL,{N}</w:t>
             </w:r>
             <w:r>
               <w:rPr>
@@ -890,30 +774,14 @@
                 <w:sz w:val="18"/>
                 <w:szCs w:val="18"/>
               </w:rPr>
-              <w:t>SS,</w:t>
-            </w:r>
-            <w:proofErr w:type="gramStart"/>
-            <w:r>
-              <w:rPr>
-                <w:sz w:val="18"/>
-                <w:szCs w:val="18"/>
-              </w:rPr>
-              <w:t>1:</w:t>
-            </w:r>
-            <w:r>
-              <w:rPr>
-                <w:sz w:val="18"/>
-                <w:szCs w:val="18"/>
-              </w:rPr>
-              <w:t>{</w:t>
-            </w:r>
-            <w:proofErr w:type="gramEnd"/>
-            <w:r>
-              <w:rPr>
-                <w:sz w:val="18"/>
-                <w:szCs w:val="18"/>
-              </w:rPr>
-              <w:t>Speed Level:0-10}</w:t>
+              <w:t>SS,1:</w:t>
+            </w:r>
+            <w:r>
+              <w:rPr>
+                <w:sz w:val="18"/>
+                <w:szCs w:val="18"/>
+              </w:rPr>
+              <w:t>{Speed Level:0-10}</w:t>
             </w:r>
           </w:p>
         </w:tc>
@@ -936,30 +804,14 @@
                 <w:sz w:val="18"/>
                 <w:szCs w:val="18"/>
               </w:rPr>
-              <w:t>SUCCESS,</w:t>
-            </w:r>
-            <w:proofErr w:type="gramStart"/>
-            <w:r>
-              <w:rPr>
-                <w:sz w:val="18"/>
-                <w:szCs w:val="18"/>
-              </w:rPr>
-              <w:t>0</w:t>
-            </w:r>
-            <w:r>
-              <w:rPr>
-                <w:sz w:val="18"/>
-                <w:szCs w:val="18"/>
-              </w:rPr>
-              <w:t>:SS</w:t>
-            </w:r>
-            <w:proofErr w:type="gramEnd"/>
-            <w:r>
-              <w:rPr>
-                <w:sz w:val="18"/>
-                <w:szCs w:val="18"/>
-              </w:rPr>
-              <w:t>,1:{Level}</w:t>
+              <w:t>SUCCESS,0</w:t>
+            </w:r>
+            <w:r>
+              <w:rPr>
+                <w:sz w:val="18"/>
+                <w:szCs w:val="18"/>
+              </w:rPr>
+              <w:t>:SS,1:{Level}</w:t>
             </w:r>
           </w:p>
         </w:tc>
@@ -977,21 +829,12 @@
                 <w:szCs w:val="18"/>
               </w:rPr>
             </w:pPr>
-            <w:proofErr w:type="gramStart"/>
-            <w:r>
-              <w:rPr>
-                <w:sz w:val="18"/>
-                <w:szCs w:val="18"/>
-              </w:rPr>
-              <w:t>FAIL,{</w:t>
-            </w:r>
-            <w:proofErr w:type="gramEnd"/>
-            <w:r>
-              <w:rPr>
-                <w:sz w:val="18"/>
-                <w:szCs w:val="18"/>
-              </w:rPr>
-              <w:t>N}</w:t>
+            <w:r>
+              <w:rPr>
+                <w:sz w:val="18"/>
+                <w:szCs w:val="18"/>
+              </w:rPr>
+              <w:t>FAIL,{N}</w:t>
             </w:r>
             <w:r>
               <w:rPr>
@@ -1089,21 +932,26 @@
                 <w:szCs w:val="18"/>
               </w:rPr>
             </w:pPr>
-            <w:proofErr w:type="gramStart"/>
-            <w:r>
-              <w:rPr>
-                <w:sz w:val="18"/>
-                <w:szCs w:val="18"/>
-              </w:rPr>
-              <w:t>MANUAL:SS</w:t>
-            </w:r>
-            <w:proofErr w:type="gramEnd"/>
-            <w:r>
-              <w:rPr>
-                <w:sz w:val="18"/>
-                <w:szCs w:val="18"/>
-              </w:rPr>
-              <w:t>,1:{Level}</w:t>
+            <w:r>
+              <w:rPr>
+                <w:sz w:val="18"/>
+                <w:szCs w:val="18"/>
+              </w:rPr>
+              <w:t>MANUAL</w:t>
+            </w:r>
+            <w:r>
+              <w:rPr>
+                <w:sz w:val="18"/>
+                <w:szCs w:val="18"/>
+              </w:rPr>
+              <w:t>,0</w:t>
+            </w:r>
+            <w:r>
+              <w:rPr>
+                <w:sz w:val="18"/>
+                <w:szCs w:val="18"/>
+              </w:rPr>
+              <w:t>:SS,1:{Level}</w:t>
             </w:r>
           </w:p>
         </w:tc>
@@ -1221,23 +1069,7 @@
                 <w:sz w:val="18"/>
                 <w:szCs w:val="18"/>
               </w:rPr>
-              <w:t>:PT,</w:t>
-            </w:r>
-            <w:proofErr w:type="gramStart"/>
-            <w:r>
-              <w:rPr>
-                <w:sz w:val="18"/>
-                <w:szCs w:val="18"/>
-              </w:rPr>
-              <w:t>0:{</w:t>
-            </w:r>
-            <w:proofErr w:type="gramEnd"/>
-            <w:r>
-              <w:rPr>
-                <w:sz w:val="18"/>
-                <w:szCs w:val="18"/>
-              </w:rPr>
-              <w:t xml:space="preserve">Threshold </w:t>
+              <w:t xml:space="preserve">:PT,0:{Threshold </w:t>
             </w:r>
             <w:r>
               <w:rPr>
@@ -1283,21 +1115,12 @@
                 <w:szCs w:val="18"/>
               </w:rPr>
             </w:pPr>
-            <w:proofErr w:type="gramStart"/>
-            <w:r>
-              <w:rPr>
-                <w:sz w:val="18"/>
-                <w:szCs w:val="18"/>
-              </w:rPr>
-              <w:t>FAIL,{</w:t>
-            </w:r>
-            <w:proofErr w:type="gramEnd"/>
-            <w:r>
-              <w:rPr>
-                <w:sz w:val="18"/>
-                <w:szCs w:val="18"/>
-              </w:rPr>
-              <w:t>N}</w:t>
+            <w:r>
+              <w:rPr>
+                <w:sz w:val="18"/>
+                <w:szCs w:val="18"/>
+              </w:rPr>
+              <w:t>FAIL,{N}</w:t>
             </w:r>
             <w:r>
               <w:rPr>
@@ -1391,23 +1214,7 @@
                 <w:sz w:val="18"/>
                 <w:szCs w:val="18"/>
               </w:rPr>
-              <w:t>PT,</w:t>
-            </w:r>
-            <w:proofErr w:type="gramStart"/>
-            <w:r>
-              <w:rPr>
-                <w:sz w:val="18"/>
-                <w:szCs w:val="18"/>
-              </w:rPr>
-              <w:t>1:{</w:t>
-            </w:r>
-            <w:proofErr w:type="gramEnd"/>
-            <w:r>
-              <w:rPr>
-                <w:sz w:val="18"/>
-                <w:szCs w:val="18"/>
-              </w:rPr>
-              <w:t xml:space="preserve">threshold </w:t>
+              <w:t xml:space="preserve">PT,1:{threshold </w:t>
             </w:r>
             <w:r>
               <w:rPr>
@@ -1451,23 +1258,7 @@
                 <w:sz w:val="18"/>
                 <w:szCs w:val="18"/>
               </w:rPr>
-              <w:t>:PT,</w:t>
-            </w:r>
-            <w:proofErr w:type="gramStart"/>
-            <w:r>
-              <w:rPr>
-                <w:sz w:val="18"/>
-                <w:szCs w:val="18"/>
-              </w:rPr>
-              <w:t>1:{</w:t>
-            </w:r>
-            <w:proofErr w:type="gramEnd"/>
-            <w:r>
-              <w:rPr>
-                <w:sz w:val="18"/>
-                <w:szCs w:val="18"/>
-              </w:rPr>
-              <w:t xml:space="preserve">Threshold </w:t>
+              <w:t xml:space="preserve">:PT,1:{Threshold </w:t>
             </w:r>
             <w:r>
               <w:rPr>
@@ -1488,14 +1279,7 @@
                 <w:sz w:val="18"/>
                 <w:szCs w:val="18"/>
               </w:rPr>
-              <w:t xml:space="preserve"> </w:t>
-            </w:r>
-            <w:r>
-              <w:rPr>
-                <w:sz w:val="18"/>
-                <w:szCs w:val="18"/>
-              </w:rPr>
-              <w:t>Nominal Pressure</w:t>
+              <w:t xml:space="preserve"> Nominal Pressure</w:t>
             </w:r>
             <w:r>
               <w:rPr>
@@ -1527,21 +1311,12 @@
                 <w:szCs w:val="18"/>
               </w:rPr>
             </w:pPr>
-            <w:proofErr w:type="gramStart"/>
-            <w:r>
-              <w:rPr>
-                <w:sz w:val="18"/>
-                <w:szCs w:val="18"/>
-              </w:rPr>
-              <w:t>FAIL,{</w:t>
-            </w:r>
-            <w:proofErr w:type="gramEnd"/>
-            <w:r>
-              <w:rPr>
-                <w:sz w:val="18"/>
-                <w:szCs w:val="18"/>
-              </w:rPr>
-              <w:t>N}</w:t>
+            <w:r>
+              <w:rPr>
+                <w:sz w:val="18"/>
+                <w:szCs w:val="18"/>
+              </w:rPr>
+              <w:t>FAIL,{N}</w:t>
             </w:r>
             <w:r>
               <w:rPr>
@@ -1669,15 +1444,7 @@
                 <w:sz w:val="18"/>
                 <w:szCs w:val="18"/>
               </w:rPr>
-              <w:t>SUCCESS,</w:t>
-            </w:r>
-            <w:proofErr w:type="gramStart"/>
-            <w:r>
-              <w:rPr>
-                <w:sz w:val="18"/>
-                <w:szCs w:val="18"/>
-              </w:rPr>
-              <w:t>0</w:t>
+              <w:t>SUCCESS,0</w:t>
             </w:r>
             <w:r>
               <w:rPr>
@@ -1693,7 +1460,6 @@
               </w:rPr>
               <w:t>V</w:t>
             </w:r>
-            <w:proofErr w:type="gramEnd"/>
             <w:r>
               <w:rPr>
                 <w:sz w:val="18"/>
@@ -1730,21 +1496,12 @@
                 <w:szCs w:val="18"/>
               </w:rPr>
             </w:pPr>
-            <w:proofErr w:type="gramStart"/>
-            <w:r>
-              <w:rPr>
-                <w:sz w:val="18"/>
-                <w:szCs w:val="18"/>
-              </w:rPr>
-              <w:t>FAIL,{</w:t>
-            </w:r>
-            <w:proofErr w:type="gramEnd"/>
-            <w:r>
-              <w:rPr>
-                <w:sz w:val="18"/>
-                <w:szCs w:val="18"/>
-              </w:rPr>
-              <w:t>N}</w:t>
+            <w:r>
+              <w:rPr>
+                <w:sz w:val="18"/>
+                <w:szCs w:val="18"/>
+              </w:rPr>
+              <w:t>FAIL,{N}</w:t>
             </w:r>
             <w:r>
               <w:rPr>
@@ -1872,30 +1629,14 @@
                 <w:sz w:val="18"/>
                 <w:szCs w:val="18"/>
               </w:rPr>
-              <w:t>:RA,</w:t>
-            </w:r>
-            <w:proofErr w:type="gramStart"/>
-            <w:r>
-              <w:rPr>
-                <w:sz w:val="18"/>
-                <w:szCs w:val="18"/>
-              </w:rPr>
-              <w:t>0</w:t>
-            </w:r>
-            <w:r>
-              <w:rPr>
-                <w:sz w:val="18"/>
-                <w:szCs w:val="18"/>
-              </w:rPr>
-              <w:t>:{</w:t>
-            </w:r>
-            <w:proofErr w:type="gramEnd"/>
-            <w:r>
-              <w:rPr>
-                <w:sz w:val="18"/>
-                <w:szCs w:val="18"/>
-              </w:rPr>
-              <w:t>Rotation Angle}</w:t>
+              <w:t>:RA,0</w:t>
+            </w:r>
+            <w:r>
+              <w:rPr>
+                <w:sz w:val="18"/>
+                <w:szCs w:val="18"/>
+              </w:rPr>
+              <w:t>:{Rotation Angle}</w:t>
             </w:r>
           </w:p>
         </w:tc>
@@ -1912,21 +1653,12 @@
                 <w:szCs w:val="18"/>
               </w:rPr>
             </w:pPr>
-            <w:proofErr w:type="gramStart"/>
-            <w:r>
-              <w:rPr>
-                <w:sz w:val="18"/>
-                <w:szCs w:val="18"/>
-              </w:rPr>
-              <w:t>FAIL,{</w:t>
-            </w:r>
-            <w:proofErr w:type="gramEnd"/>
-            <w:r>
-              <w:rPr>
-                <w:sz w:val="18"/>
-                <w:szCs w:val="18"/>
-              </w:rPr>
-              <w:t>N}</w:t>
+            <w:r>
+              <w:rPr>
+                <w:sz w:val="18"/>
+                <w:szCs w:val="18"/>
+              </w:rPr>
+              <w:t>FAIL,{N}</w:t>
             </w:r>
             <w:r>
               <w:rPr>
@@ -1989,17 +1721,8 @@
                 <w:sz w:val="18"/>
                 <w:szCs w:val="18"/>
               </w:rPr>
-              <w:t>RA,</w:t>
-            </w:r>
-            <w:proofErr w:type="gramStart"/>
-            <w:r>
-              <w:rPr>
-                <w:sz w:val="18"/>
-                <w:szCs w:val="18"/>
-              </w:rPr>
-              <w:t>1:{</w:t>
-            </w:r>
-            <w:proofErr w:type="gramEnd"/>
+              <w:t>RA,1:{</w:t>
+            </w:r>
             <w:r>
               <w:rPr>
                 <w:sz w:val="18"/>
@@ -2055,23 +1778,7 @@
                 <w:sz w:val="18"/>
                 <w:szCs w:val="18"/>
               </w:rPr>
-              <w:t>:RA,</w:t>
-            </w:r>
-            <w:proofErr w:type="gramStart"/>
-            <w:r>
-              <w:rPr>
-                <w:sz w:val="18"/>
-                <w:szCs w:val="18"/>
-              </w:rPr>
-              <w:t>1:{</w:t>
-            </w:r>
-            <w:proofErr w:type="gramEnd"/>
-            <w:r>
-              <w:rPr>
-                <w:sz w:val="18"/>
-                <w:szCs w:val="18"/>
-              </w:rPr>
-              <w:t>Rotation Angle}</w:t>
+              <w:t>:RA,1:{Rotation Angle}</w:t>
             </w:r>
           </w:p>
         </w:tc>
@@ -2088,21 +1795,12 @@
                 <w:szCs w:val="18"/>
               </w:rPr>
             </w:pPr>
-            <w:proofErr w:type="gramStart"/>
-            <w:r>
-              <w:rPr>
-                <w:sz w:val="18"/>
-                <w:szCs w:val="18"/>
-              </w:rPr>
-              <w:t>FAIL,{</w:t>
-            </w:r>
-            <w:proofErr w:type="gramEnd"/>
-            <w:r>
-              <w:rPr>
-                <w:sz w:val="18"/>
-                <w:szCs w:val="18"/>
-              </w:rPr>
-              <w:t>N}</w:t>
+            <w:r>
+              <w:rPr>
+                <w:sz w:val="18"/>
+                <w:szCs w:val="18"/>
+              </w:rPr>
+              <w:t>FAIL,{N}</w:t>
             </w:r>
             <w:r>
               <w:rPr>
@@ -2211,23 +1909,7 @@
                 <w:sz w:val="18"/>
                 <w:szCs w:val="18"/>
               </w:rPr>
-              <w:t>:DM,</w:t>
-            </w:r>
-            <w:proofErr w:type="gramStart"/>
-            <w:r>
-              <w:rPr>
-                <w:sz w:val="18"/>
-                <w:szCs w:val="18"/>
-              </w:rPr>
-              <w:t>0:{</w:t>
-            </w:r>
-            <w:proofErr w:type="gramEnd"/>
-            <w:r>
-              <w:rPr>
-                <w:sz w:val="18"/>
-                <w:szCs w:val="18"/>
-              </w:rPr>
-              <w:t>Debug Mode}</w:t>
+              <w:t>:DM,0:{Debug Mode}</w:t>
             </w:r>
           </w:p>
         </w:tc>
@@ -2245,21 +1927,12 @@
                 <w:szCs w:val="18"/>
               </w:rPr>
             </w:pPr>
-            <w:proofErr w:type="gramStart"/>
-            <w:r>
-              <w:rPr>
-                <w:sz w:val="18"/>
-                <w:szCs w:val="18"/>
-              </w:rPr>
-              <w:t>FAIL,{</w:t>
-            </w:r>
-            <w:proofErr w:type="gramEnd"/>
-            <w:r>
-              <w:rPr>
-                <w:sz w:val="18"/>
-                <w:szCs w:val="18"/>
-              </w:rPr>
-              <w:t>N}</w:t>
+            <w:r>
+              <w:rPr>
+                <w:sz w:val="18"/>
+                <w:szCs w:val="18"/>
+              </w:rPr>
+              <w:t>FAIL,{N}</w:t>
             </w:r>
             <w:r>
               <w:rPr>
@@ -2296,23 +1969,7 @@
                 <w:sz w:val="18"/>
                 <w:szCs w:val="18"/>
               </w:rPr>
-              <w:t xml:space="preserve">Get debug mode value </w:t>
-            </w:r>
-            <w:proofErr w:type="gramStart"/>
-            <w:r>
-              <w:rPr>
-                <w:sz w:val="18"/>
-                <w:szCs w:val="18"/>
-              </w:rPr>
-              <w:t>( 0</w:t>
-            </w:r>
-            <w:proofErr w:type="gramEnd"/>
-            <w:r>
-              <w:rPr>
-                <w:sz w:val="18"/>
-                <w:szCs w:val="18"/>
-              </w:rPr>
-              <w:t>=debug mode disabled,1=debug mode enabled)</w:t>
+              <w:t>Get debug mode value ( 0=debug mode disabled,1=debug mode enabled)</w:t>
             </w:r>
           </w:p>
         </w:tc>
@@ -2388,21 +2045,12 @@
                 <w:szCs w:val="18"/>
               </w:rPr>
             </w:pPr>
-            <w:proofErr w:type="gramStart"/>
-            <w:r>
-              <w:rPr>
-                <w:sz w:val="18"/>
-                <w:szCs w:val="18"/>
-              </w:rPr>
-              <w:t>FAIL,{</w:t>
-            </w:r>
-            <w:proofErr w:type="gramEnd"/>
-            <w:r>
-              <w:rPr>
-                <w:sz w:val="18"/>
-                <w:szCs w:val="18"/>
-              </w:rPr>
-              <w:t>N}</w:t>
+            <w:r>
+              <w:rPr>
+                <w:sz w:val="18"/>
+                <w:szCs w:val="18"/>
+              </w:rPr>
+              <w:t>FAIL,{N}</w:t>
             </w:r>
             <w:r>
               <w:rPr>
@@ -2516,21 +2164,12 @@
                 <w:szCs w:val="18"/>
               </w:rPr>
             </w:pPr>
-            <w:proofErr w:type="gramStart"/>
-            <w:r>
-              <w:rPr>
-                <w:sz w:val="18"/>
-                <w:szCs w:val="18"/>
-              </w:rPr>
-              <w:t>FAIL,{</w:t>
-            </w:r>
-            <w:proofErr w:type="gramEnd"/>
-            <w:r>
-              <w:rPr>
-                <w:sz w:val="18"/>
-                <w:szCs w:val="18"/>
-              </w:rPr>
-              <w:t>N}</w:t>
+            <w:r>
+              <w:rPr>
+                <w:sz w:val="18"/>
+                <w:szCs w:val="18"/>
+              </w:rPr>
+              <w:t>FAIL,{N}</w:t>
             </w:r>
             <w:r>
               <w:rPr>
@@ -2611,9 +2250,15 @@
                 <w:sz w:val="18"/>
                 <w:szCs w:val="18"/>
               </w:rPr>
-              <w:t>LOG:</w:t>
-            </w:r>
-            <w:proofErr w:type="gramStart"/>
+              <w:t>LOG</w:t>
+            </w:r>
+            <w:r>
+              <w:rPr>
+                <w:sz w:val="18"/>
+                <w:szCs w:val="18"/>
+              </w:rPr>
+              <w:t>,</w:t>
+            </w:r>
             <w:r>
               <w:rPr>
                 <w:sz w:val="18"/>
@@ -2622,7 +2267,6 @@
               <w:t>1:{</w:t>
             </w:r>
             <w:proofErr w:type="spellStart"/>
-            <w:proofErr w:type="gramEnd"/>
             <w:r>
               <w:rPr>
                 <w:sz w:val="18"/>
@@ -2718,9 +2362,15 @@
                 <w:sz w:val="18"/>
                 <w:szCs w:val="18"/>
               </w:rPr>
-              <w:t>LOG:</w:t>
-            </w:r>
-            <w:proofErr w:type="gramStart"/>
+              <w:t>LOG</w:t>
+            </w:r>
+            <w:r>
+              <w:rPr>
+                <w:sz w:val="18"/>
+                <w:szCs w:val="18"/>
+              </w:rPr>
+              <w:t>,</w:t>
+            </w:r>
             <w:r>
               <w:rPr>
                 <w:sz w:val="18"/>
@@ -2729,7 +2379,6 @@
               <w:t>2:{</w:t>
             </w:r>
             <w:proofErr w:type="spellStart"/>
-            <w:proofErr w:type="gramEnd"/>
             <w:r>
               <w:rPr>
                 <w:sz w:val="18"/>
@@ -2824,9 +2473,15 @@
                 <w:sz w:val="18"/>
                 <w:szCs w:val="18"/>
               </w:rPr>
-              <w:t>LOG:</w:t>
-            </w:r>
-            <w:proofErr w:type="gramStart"/>
+              <w:t>LOG</w:t>
+            </w:r>
+            <w:r>
+              <w:rPr>
+                <w:sz w:val="18"/>
+                <w:szCs w:val="18"/>
+              </w:rPr>
+              <w:t>,</w:t>
+            </w:r>
             <w:r>
               <w:rPr>
                 <w:sz w:val="18"/>
@@ -2835,7 +2490,6 @@
               <w:t>3:{</w:t>
             </w:r>
             <w:proofErr w:type="spellStart"/>
-            <w:proofErr w:type="gramEnd"/>
             <w:r>
               <w:rPr>
                 <w:sz w:val="18"/>
@@ -2947,23 +2601,7 @@
                 <w:sz w:val="18"/>
                 <w:szCs w:val="18"/>
               </w:rPr>
-              <w:t>:RM,</w:t>
-            </w:r>
-            <w:proofErr w:type="gramStart"/>
-            <w:r>
-              <w:rPr>
-                <w:sz w:val="18"/>
-                <w:szCs w:val="18"/>
-              </w:rPr>
-              <w:t>0:{</w:t>
-            </w:r>
-            <w:proofErr w:type="gramEnd"/>
-            <w:r>
-              <w:rPr>
-                <w:sz w:val="18"/>
-                <w:szCs w:val="18"/>
-              </w:rPr>
-              <w:t>Raw Mode}</w:t>
+              <w:t>:RM,0:{Raw Mode}</w:t>
             </w:r>
           </w:p>
         </w:tc>
@@ -2981,21 +2619,12 @@
                 <w:szCs w:val="18"/>
               </w:rPr>
             </w:pPr>
-            <w:proofErr w:type="gramStart"/>
-            <w:r>
-              <w:rPr>
-                <w:sz w:val="18"/>
-                <w:szCs w:val="18"/>
-              </w:rPr>
-              <w:t>FAIL,{</w:t>
-            </w:r>
-            <w:proofErr w:type="gramEnd"/>
-            <w:r>
-              <w:rPr>
-                <w:sz w:val="18"/>
-                <w:szCs w:val="18"/>
-              </w:rPr>
-              <w:t>N}</w:t>
+            <w:r>
+              <w:rPr>
+                <w:sz w:val="18"/>
+                <w:szCs w:val="18"/>
+              </w:rPr>
+              <w:t>FAIL,{N}</w:t>
             </w:r>
             <w:r>
               <w:rPr>
@@ -3032,23 +2661,7 @@
                 <w:sz w:val="18"/>
                 <w:szCs w:val="18"/>
               </w:rPr>
-              <w:t xml:space="preserve">Get Raw mode value </w:t>
-            </w:r>
-            <w:proofErr w:type="gramStart"/>
-            <w:r>
-              <w:rPr>
-                <w:sz w:val="18"/>
-                <w:szCs w:val="18"/>
-              </w:rPr>
-              <w:t>( 0</w:t>
-            </w:r>
-            <w:proofErr w:type="gramEnd"/>
-            <w:r>
-              <w:rPr>
-                <w:sz w:val="18"/>
-                <w:szCs w:val="18"/>
-              </w:rPr>
-              <w:t>=raw mode disabled,1=raw mode enabled)</w:t>
+              <w:t>Get Raw mode value ( 0=raw mode disabled,1=raw mode enabled)</w:t>
             </w:r>
           </w:p>
         </w:tc>
@@ -3124,21 +2737,12 @@
                 <w:szCs w:val="18"/>
               </w:rPr>
             </w:pPr>
-            <w:proofErr w:type="gramStart"/>
-            <w:r>
-              <w:rPr>
-                <w:sz w:val="18"/>
-                <w:szCs w:val="18"/>
-              </w:rPr>
-              <w:t>FAIL,{</w:t>
-            </w:r>
-            <w:proofErr w:type="gramEnd"/>
-            <w:r>
-              <w:rPr>
-                <w:sz w:val="18"/>
-                <w:szCs w:val="18"/>
-              </w:rPr>
-              <w:t>N}</w:t>
+            <w:r>
+              <w:rPr>
+                <w:sz w:val="18"/>
+                <w:szCs w:val="18"/>
+              </w:rPr>
+              <w:t>FAIL,{N}</w:t>
             </w:r>
             <w:r>
               <w:rPr>
@@ -3252,21 +2856,12 @@
                 <w:szCs w:val="18"/>
               </w:rPr>
             </w:pPr>
-            <w:proofErr w:type="gramStart"/>
-            <w:r>
-              <w:rPr>
-                <w:sz w:val="18"/>
-                <w:szCs w:val="18"/>
-              </w:rPr>
-              <w:t>FAIL,{</w:t>
-            </w:r>
-            <w:proofErr w:type="gramEnd"/>
-            <w:r>
-              <w:rPr>
-                <w:sz w:val="18"/>
-                <w:szCs w:val="18"/>
-              </w:rPr>
-              <w:t>N}</w:t>
+            <w:r>
+              <w:rPr>
+                <w:sz w:val="18"/>
+                <w:szCs w:val="18"/>
+              </w:rPr>
+              <w:t>FAIL,{N}</w:t>
             </w:r>
             <w:r>
               <w:rPr>
@@ -3347,9 +2942,15 @@
                 <w:sz w:val="18"/>
                 <w:szCs w:val="18"/>
               </w:rPr>
-              <w:t>RAW:</w:t>
-            </w:r>
-            <w:proofErr w:type="gramStart"/>
+              <w:t>RAW</w:t>
+            </w:r>
+            <w:r>
+              <w:rPr>
+                <w:sz w:val="18"/>
+                <w:szCs w:val="18"/>
+              </w:rPr>
+              <w:t>,</w:t>
+            </w:r>
             <w:r>
               <w:rPr>
                 <w:sz w:val="18"/>
@@ -3358,7 +2959,6 @@
               <w:t>1:{</w:t>
             </w:r>
             <w:proofErr w:type="spellStart"/>
-            <w:proofErr w:type="gramEnd"/>
             <w:r>
               <w:rPr>
                 <w:sz w:val="18"/>
@@ -3373,28 +2973,26 @@
               </w:rPr>
               <w:t>action</w:t>
             </w:r>
+            <w:r>
+              <w:rPr>
+                <w:sz w:val="18"/>
+                <w:szCs w:val="18"/>
+              </w:rPr>
+              <w:t>,</w:t>
+            </w:r>
+            <w:r>
+              <w:rPr>
+                <w:sz w:val="18"/>
+                <w:szCs w:val="18"/>
+              </w:rPr>
+              <w:t>xHigh,xLow,yHigh,yLow</w:t>
+            </w:r>
             <w:proofErr w:type="spellEnd"/>
             <w:r>
               <w:rPr>
                 <w:sz w:val="18"/>
                 <w:szCs w:val="18"/>
               </w:rPr>
-              <w:t>}:{</w:t>
-            </w:r>
-            <w:proofErr w:type="spellStart"/>
-            <w:r>
-              <w:rPr>
-                <w:sz w:val="18"/>
-                <w:szCs w:val="18"/>
-              </w:rPr>
-              <w:t>xHigh,xLow,yHigh,yLow</w:t>
-            </w:r>
-            <w:proofErr w:type="spellEnd"/>
-            <w:r>
-              <w:rPr>
-                <w:sz w:val="18"/>
-                <w:szCs w:val="18"/>
-              </w:rPr>
               <w:t>}</w:t>
             </w:r>
           </w:p>
@@ -3413,21 +3011,12 @@
                 <w:szCs w:val="18"/>
               </w:rPr>
             </w:pPr>
-            <w:proofErr w:type="gramStart"/>
-            <w:r>
-              <w:rPr>
-                <w:sz w:val="18"/>
-                <w:szCs w:val="18"/>
-              </w:rPr>
-              <w:t>FAIL,{</w:t>
-            </w:r>
-            <w:proofErr w:type="gramEnd"/>
-            <w:r>
-              <w:rPr>
-                <w:sz w:val="18"/>
-                <w:szCs w:val="18"/>
-              </w:rPr>
-              <w:t>N}</w:t>
+            <w:r>
+              <w:rPr>
+                <w:sz w:val="18"/>
+                <w:szCs w:val="18"/>
+              </w:rPr>
+              <w:t>FAIL,{N}</w:t>
             </w:r>
             <w:r>
               <w:rPr>
@@ -3523,23 +3112,7 @@
                 <w:sz w:val="18"/>
                 <w:szCs w:val="18"/>
               </w:rPr>
-              <w:t>:IN,</w:t>
-            </w:r>
-            <w:proofErr w:type="gramStart"/>
-            <w:r>
-              <w:rPr>
-                <w:sz w:val="18"/>
-                <w:szCs w:val="18"/>
-              </w:rPr>
-              <w:t>0:{</w:t>
-            </w:r>
-            <w:proofErr w:type="gramEnd"/>
-            <w:r>
-              <w:rPr>
-                <w:sz w:val="18"/>
-                <w:szCs w:val="18"/>
-              </w:rPr>
-              <w:t>xHighNeutral,xLowNeutral,yHighNeutral,yLowNeutral}</w:t>
+              <w:t>:IN,0:{xHighNeutral,xLowNeutral,yHighNeutral,yLowNeutral}</w:t>
             </w:r>
           </w:p>
         </w:tc>
@@ -3557,21 +3130,12 @@
                 <w:szCs w:val="18"/>
               </w:rPr>
             </w:pPr>
-            <w:proofErr w:type="gramStart"/>
-            <w:r>
-              <w:rPr>
-                <w:sz w:val="18"/>
-                <w:szCs w:val="18"/>
-              </w:rPr>
-              <w:t>FAIL,{</w:t>
-            </w:r>
-            <w:proofErr w:type="gramEnd"/>
-            <w:r>
-              <w:rPr>
-                <w:sz w:val="18"/>
-                <w:szCs w:val="18"/>
-              </w:rPr>
-              <w:t>N}</w:t>
+            <w:r>
+              <w:rPr>
+                <w:sz w:val="18"/>
+                <w:szCs w:val="18"/>
+              </w:rPr>
+              <w:t>FAIL,{N}</w:t>
             </w:r>
             <w:r>
               <w:rPr>
@@ -3611,21 +3175,12 @@
               <w:t>Get joystick initialization values (</w:t>
             </w:r>
             <w:proofErr w:type="spellStart"/>
-            <w:proofErr w:type="gramStart"/>
-            <w:r>
-              <w:rPr>
-                <w:sz w:val="18"/>
-                <w:szCs w:val="18"/>
-              </w:rPr>
-              <w:t>xHighNeutral,xLowNeutral</w:t>
-            </w:r>
-            <w:proofErr w:type="gramEnd"/>
-            <w:r>
-              <w:rPr>
-                <w:sz w:val="18"/>
-                <w:szCs w:val="18"/>
-              </w:rPr>
-              <w:t>,yHighNeutral,yLowNeutral</w:t>
+            <w:r>
+              <w:rPr>
+                <w:sz w:val="18"/>
+                <w:szCs w:val="18"/>
+              </w:rPr>
+              <w:t>xHighNeutral,xLowNeutral,yHighNeutral,yLowNeutral</w:t>
             </w:r>
             <w:proofErr w:type="spellEnd"/>
             <w:r>
@@ -3692,23 +3247,7 @@
                 <w:sz w:val="18"/>
                 <w:szCs w:val="18"/>
               </w:rPr>
-              <w:t>:IN,</w:t>
-            </w:r>
-            <w:proofErr w:type="gramStart"/>
-            <w:r>
-              <w:rPr>
-                <w:sz w:val="18"/>
-                <w:szCs w:val="18"/>
-              </w:rPr>
-              <w:t>1:{</w:t>
-            </w:r>
-            <w:proofErr w:type="gramEnd"/>
-            <w:r>
-              <w:rPr>
-                <w:sz w:val="18"/>
-                <w:szCs w:val="18"/>
-              </w:rPr>
-              <w:t>xHighNeutral,xLowNeutral,yHighNeutral,yLowNeutral}</w:t>
+              <w:t>:IN,1:{xHighNeutral,xLowNeutral,yHighNeutral,yLowNeutral}</w:t>
             </w:r>
           </w:p>
         </w:tc>
@@ -3726,21 +3265,12 @@
                 <w:szCs w:val="18"/>
               </w:rPr>
             </w:pPr>
-            <w:proofErr w:type="gramStart"/>
-            <w:r>
-              <w:rPr>
-                <w:sz w:val="18"/>
-                <w:szCs w:val="18"/>
-              </w:rPr>
-              <w:t>FAIL,{</w:t>
-            </w:r>
-            <w:proofErr w:type="gramEnd"/>
-            <w:r>
-              <w:rPr>
-                <w:sz w:val="18"/>
-                <w:szCs w:val="18"/>
-              </w:rPr>
-              <w:t>N}</w:t>
+            <w:r>
+              <w:rPr>
+                <w:sz w:val="18"/>
+                <w:szCs w:val="18"/>
+              </w:rPr>
+              <w:t>FAIL,{N}</w:t>
             </w:r>
             <w:r>
               <w:rPr>
@@ -3780,21 +3310,12 @@
               <w:t>Perform joystick initialization using command (</w:t>
             </w:r>
             <w:proofErr w:type="spellStart"/>
-            <w:proofErr w:type="gramStart"/>
-            <w:r>
-              <w:rPr>
-                <w:sz w:val="18"/>
-                <w:szCs w:val="18"/>
-              </w:rPr>
-              <w:t>xHighNeutral,xLowNeutral</w:t>
-            </w:r>
-            <w:proofErr w:type="gramEnd"/>
-            <w:r>
-              <w:rPr>
-                <w:sz w:val="18"/>
-                <w:szCs w:val="18"/>
-              </w:rPr>
-              <w:t>,yHighNeutral,yLowNeutral</w:t>
+            <w:r>
+              <w:rPr>
+                <w:sz w:val="18"/>
+                <w:szCs w:val="18"/>
+              </w:rPr>
+              <w:t>xHighNeutral,xLowNeutral,yHighNeutral,yLowNeutral</w:t>
             </w:r>
             <w:proofErr w:type="spellEnd"/>
             <w:r>
@@ -3847,24 +3368,66 @@
                 <w:sz w:val="18"/>
                 <w:szCs w:val="18"/>
               </w:rPr>
-              <w:t>MANUAL:IN,</w:t>
-            </w:r>
-            <w:proofErr w:type="gramStart"/>
-            <w:r>
-              <w:rPr>
-                <w:sz w:val="18"/>
-                <w:szCs w:val="18"/>
-              </w:rPr>
-              <w:t>1:{</w:t>
+              <w:t>MANUAL</w:t>
+            </w:r>
+            <w:r>
+              <w:rPr>
+                <w:sz w:val="18"/>
+                <w:szCs w:val="18"/>
+              </w:rPr>
+              <w:t>,0</w:t>
+            </w:r>
+            <w:r>
+              <w:rPr>
+                <w:sz w:val="18"/>
+                <w:szCs w:val="18"/>
+              </w:rPr>
+              <w:t>:IN,1:{xHighNeutral,xLowNeutral,yHighNeutral,yLowNeutral}</w:t>
+            </w:r>
+          </w:p>
+        </w:tc>
+        <w:tc>
+          <w:tcPr>
+            <w:tcW w:w="1701" w:type="dxa"/>
+            <w:noWrap/>
+            <w:hideMark/>
+          </w:tcPr>
+          <w:p>
+            <w:pPr>
+              <w:cnfStyle w:val="000000100000" w:firstRow="0" w:lastRow="0" w:firstColumn="0" w:lastColumn="0" w:oddVBand="0" w:evenVBand="0" w:oddHBand="1" w:evenHBand="0" w:firstRowFirstColumn="0" w:firstRowLastColumn="0" w:lastRowFirstColumn="0" w:lastRowLastColumn="0"/>
+              <w:rPr>
+                <w:sz w:val="18"/>
+                <w:szCs w:val="18"/>
+              </w:rPr>
+            </w:pPr>
+          </w:p>
+        </w:tc>
+        <w:tc>
+          <w:tcPr>
+            <w:tcW w:w="2692" w:type="dxa"/>
+          </w:tcPr>
+          <w:p>
+            <w:pPr>
+              <w:cnfStyle w:val="000000100000" w:firstRow="0" w:lastRow="0" w:firstColumn="0" w:lastColumn="0" w:oddVBand="0" w:evenVBand="0" w:oddHBand="1" w:evenHBand="0" w:firstRowFirstColumn="0" w:firstRowLastColumn="0" w:lastRowFirstColumn="0" w:lastRowLastColumn="0"/>
+              <w:rPr>
+                <w:sz w:val="18"/>
+                <w:szCs w:val="18"/>
+              </w:rPr>
+            </w:pPr>
+            <w:r>
+              <w:rPr>
+                <w:sz w:val="18"/>
+                <w:szCs w:val="18"/>
+              </w:rPr>
+              <w:t>Perform joystick initialization using push button or sip/puff (</w:t>
             </w:r>
             <w:proofErr w:type="spellStart"/>
-            <w:proofErr w:type="gramEnd"/>
-            <w:r>
-              <w:rPr>
-                <w:sz w:val="18"/>
-                <w:szCs w:val="18"/>
-              </w:rPr>
-              <w:t>xHighNeutral,xLowNeutral,yHighNeutral,yLowNeutral</w:t>
+            <w:r>
+              <w:rPr>
+                <w:sz w:val="18"/>
+                <w:szCs w:val="18"/>
+              </w:rPr>
+              <w:t>xHighNeutral</w:t>
             </w:r>
             <w:proofErr w:type="spellEnd"/>
             <w:r>
@@ -3872,44 +3435,14 @@
                 <w:sz w:val="18"/>
                 <w:szCs w:val="18"/>
               </w:rPr>
-              <w:t>}</w:t>
-            </w:r>
-          </w:p>
-        </w:tc>
-        <w:tc>
-          <w:tcPr>
-            <w:tcW w:w="1701" w:type="dxa"/>
-            <w:noWrap/>
-            <w:hideMark/>
-          </w:tcPr>
-          <w:p>
-            <w:pPr>
-              <w:cnfStyle w:val="000000100000" w:firstRow="0" w:lastRow="0" w:firstColumn="0" w:lastColumn="0" w:oddVBand="0" w:evenVBand="0" w:oddHBand="1" w:evenHBand="0" w:firstRowFirstColumn="0" w:firstRowLastColumn="0" w:lastRowFirstColumn="0" w:lastRowLastColumn="0"/>
-              <w:rPr>
-                <w:sz w:val="18"/>
-                <w:szCs w:val="18"/>
-              </w:rPr>
-            </w:pPr>
-          </w:p>
-        </w:tc>
-        <w:tc>
-          <w:tcPr>
-            <w:tcW w:w="2692" w:type="dxa"/>
-          </w:tcPr>
-          <w:p>
-            <w:pPr>
-              <w:cnfStyle w:val="000000100000" w:firstRow="0" w:lastRow="0" w:firstColumn="0" w:lastColumn="0" w:oddVBand="0" w:evenVBand="0" w:oddHBand="1" w:evenHBand="0" w:firstRowFirstColumn="0" w:firstRowLastColumn="0" w:lastRowFirstColumn="0" w:lastRowLastColumn="0"/>
-              <w:rPr>
-                <w:sz w:val="18"/>
-                <w:szCs w:val="18"/>
-              </w:rPr>
-            </w:pPr>
-            <w:r>
-              <w:rPr>
-                <w:sz w:val="18"/>
-                <w:szCs w:val="18"/>
-              </w:rPr>
-              <w:t>Perform joystick initialization using push button or sip/puff (</w:t>
+              <w:t>,</w:t>
+            </w:r>
+            <w:r>
+              <w:rPr>
+                <w:sz w:val="18"/>
+                <w:szCs w:val="18"/>
+              </w:rPr>
+              <w:t xml:space="preserve"> </w:t>
             </w:r>
             <w:proofErr w:type="spellStart"/>
             <w:r>
@@ -3917,39 +3450,7 @@
                 <w:sz w:val="18"/>
                 <w:szCs w:val="18"/>
               </w:rPr>
-              <w:t>xHighNeutral</w:t>
-            </w:r>
-            <w:proofErr w:type="spellEnd"/>
-            <w:r>
-              <w:rPr>
-                <w:sz w:val="18"/>
-                <w:szCs w:val="18"/>
-              </w:rPr>
-              <w:t>,</w:t>
-            </w:r>
-            <w:r>
-              <w:rPr>
-                <w:sz w:val="18"/>
-                <w:szCs w:val="18"/>
-              </w:rPr>
-              <w:t xml:space="preserve"> </w:t>
-            </w:r>
-            <w:proofErr w:type="spellStart"/>
-            <w:proofErr w:type="gramStart"/>
-            <w:r>
-              <w:rPr>
-                <w:sz w:val="18"/>
-                <w:szCs w:val="18"/>
-              </w:rPr>
-              <w:t>xLowNeutral,yHighNeutral</w:t>
-            </w:r>
-            <w:proofErr w:type="gramEnd"/>
-            <w:r>
-              <w:rPr>
-                <w:sz w:val="18"/>
-                <w:szCs w:val="18"/>
-              </w:rPr>
-              <w:t>,yLowNeutral</w:t>
+              <w:t>xLowNeutral,yHighNeutral,yLowNeutral</w:t>
             </w:r>
             <w:proofErr w:type="spellEnd"/>
             <w:r>
@@ -4006,9 +3507,29 @@
                 <w:sz w:val="18"/>
                 <w:szCs w:val="18"/>
               </w:rPr>
-              <w:t>SUCCESS,</w:t>
-            </w:r>
-            <w:proofErr w:type="gramStart"/>
+              <w:t>SUCCESS,0</w:t>
+            </w:r>
+            <w:r>
+              <w:rPr>
+                <w:sz w:val="18"/>
+                <w:szCs w:val="18"/>
+              </w:rPr>
+              <w:t>:</w:t>
+            </w:r>
+            <w:r>
+              <w:rPr>
+                <w:sz w:val="18"/>
+                <w:szCs w:val="18"/>
+              </w:rPr>
+              <w:t>JV</w:t>
+            </w:r>
+            <w:r>
+              <w:rPr>
+                <w:sz w:val="18"/>
+                <w:szCs w:val="18"/>
+              </w:rPr>
+              <w:t>,</w:t>
+            </w:r>
             <w:r>
               <w:rPr>
                 <w:sz w:val="18"/>
@@ -4021,6 +3542,65 @@
                 <w:sz w:val="18"/>
                 <w:szCs w:val="18"/>
               </w:rPr>
+              <w:t>:{</w:t>
+            </w:r>
+            <w:proofErr w:type="spellStart"/>
+            <w:r>
+              <w:rPr>
+                <w:sz w:val="18"/>
+                <w:szCs w:val="18"/>
+              </w:rPr>
+              <w:t>xHig</w:t>
+            </w:r>
+            <w:r>
+              <w:rPr>
+                <w:sz w:val="18"/>
+                <w:szCs w:val="18"/>
+              </w:rPr>
+              <w:t>h</w:t>
+            </w:r>
+            <w:r>
+              <w:rPr>
+                <w:sz w:val="18"/>
+                <w:szCs w:val="18"/>
+              </w:rPr>
+              <w:t>,xLow,yHigh,yLow</w:t>
+            </w:r>
+            <w:proofErr w:type="spellEnd"/>
+            <w:r>
+              <w:rPr>
+                <w:sz w:val="18"/>
+                <w:szCs w:val="18"/>
+              </w:rPr>
+              <w:t>}</w:t>
+            </w:r>
+          </w:p>
+        </w:tc>
+        <w:tc>
+          <w:tcPr>
+            <w:tcW w:w="1701" w:type="dxa"/>
+            <w:noWrap/>
+          </w:tcPr>
+          <w:p>
+            <w:pPr>
+              <w:cnfStyle w:val="000000000000" w:firstRow="0" w:lastRow="0" w:firstColumn="0" w:lastColumn="0" w:oddVBand="0" w:evenVBand="0" w:oddHBand="0" w:evenHBand="0" w:firstRowFirstColumn="0" w:firstRowLastColumn="0" w:lastRowFirstColumn="0" w:lastRowLastColumn="0"/>
+              <w:rPr>
+                <w:sz w:val="18"/>
+                <w:szCs w:val="18"/>
+              </w:rPr>
+            </w:pPr>
+            <w:r>
+              <w:rPr>
+                <w:sz w:val="18"/>
+                <w:szCs w:val="18"/>
+              </w:rPr>
+              <w:t>FAIL,{N}</w:t>
+            </w:r>
+            <w:r>
+              <w:rPr>
+                <w:sz w:val="18"/>
+                <w:szCs w:val="18"/>
+              </w:rPr>
               <w:t>:</w:t>
             </w:r>
             <w:r>
@@ -4028,29 +3608,56 @@
                 <w:sz w:val="18"/>
                 <w:szCs w:val="18"/>
               </w:rPr>
-              <w:t>JV</w:t>
-            </w:r>
-            <w:proofErr w:type="gramEnd"/>
-            <w:r>
-              <w:rPr>
-                <w:sz w:val="18"/>
-                <w:szCs w:val="18"/>
-              </w:rPr>
-              <w:t>,</w:t>
-            </w:r>
-            <w:r>
-              <w:rPr>
-                <w:sz w:val="18"/>
-                <w:szCs w:val="18"/>
-              </w:rPr>
-              <w:t>0</w:t>
-            </w:r>
-            <w:r>
-              <w:rPr>
-                <w:sz w:val="18"/>
-                <w:szCs w:val="18"/>
-              </w:rPr>
-              <w:t>:{</w:t>
+              <w:t>Command</w:t>
+            </w:r>
+          </w:p>
+        </w:tc>
+        <w:tc>
+          <w:tcPr>
+            <w:tcW w:w="2692" w:type="dxa"/>
+          </w:tcPr>
+          <w:p>
+            <w:pPr>
+              <w:cnfStyle w:val="000000000000" w:firstRow="0" w:lastRow="0" w:firstColumn="0" w:lastColumn="0" w:oddVBand="0" w:evenVBand="0" w:oddHBand="0" w:evenHBand="0" w:firstRowFirstColumn="0" w:firstRowLastColumn="0" w:lastRowFirstColumn="0" w:lastRowLastColumn="0"/>
+              <w:rPr>
+                <w:sz w:val="18"/>
+                <w:szCs w:val="18"/>
+              </w:rPr>
+            </w:pPr>
+            <w:r>
+              <w:rPr>
+                <w:sz w:val="18"/>
+                <w:szCs w:val="18"/>
+              </w:rPr>
+              <w:t xml:space="preserve">Get joystick </w:t>
+            </w:r>
+            <w:r>
+              <w:rPr>
+                <w:sz w:val="18"/>
+                <w:szCs w:val="18"/>
+              </w:rPr>
+              <w:t>FSR</w:t>
+            </w:r>
+            <w:r>
+              <w:rPr>
+                <w:sz w:val="18"/>
+                <w:szCs w:val="18"/>
+              </w:rPr>
+              <w:t xml:space="preserve"> values:</w:t>
+            </w:r>
+            <w:r>
+              <w:rPr>
+                <w:sz w:val="18"/>
+                <w:szCs w:val="18"/>
+              </w:rPr>
+              <w:t xml:space="preserve"> </w:t>
+            </w:r>
+            <w:r>
+              <w:rPr>
+                <w:sz w:val="18"/>
+                <w:szCs w:val="18"/>
+              </w:rPr>
+              <w:t>{</w:t>
             </w:r>
             <w:proofErr w:type="spellStart"/>
             <w:r>
@@ -4073,139 +3680,6 @@
                 <w:szCs w:val="18"/>
               </w:rPr>
               <w:t>,xLow,yHigh,yLow</w:t>
-            </w:r>
-            <w:proofErr w:type="spellEnd"/>
-            <w:r>
-              <w:rPr>
-                <w:sz w:val="18"/>
-                <w:szCs w:val="18"/>
-              </w:rPr>
-              <w:t>}</w:t>
-            </w:r>
-          </w:p>
-        </w:tc>
-        <w:tc>
-          <w:tcPr>
-            <w:tcW w:w="1701" w:type="dxa"/>
-            <w:noWrap/>
-          </w:tcPr>
-          <w:p>
-            <w:pPr>
-              <w:cnfStyle w:val="000000000000" w:firstRow="0" w:lastRow="0" w:firstColumn="0" w:lastColumn="0" w:oddVBand="0" w:evenVBand="0" w:oddHBand="0" w:evenHBand="0" w:firstRowFirstColumn="0" w:firstRowLastColumn="0" w:lastRowFirstColumn="0" w:lastRowLastColumn="0"/>
-              <w:rPr>
-                <w:sz w:val="18"/>
-                <w:szCs w:val="18"/>
-              </w:rPr>
-            </w:pPr>
-            <w:proofErr w:type="gramStart"/>
-            <w:r>
-              <w:rPr>
-                <w:sz w:val="18"/>
-                <w:szCs w:val="18"/>
-              </w:rPr>
-              <w:t>FAIL,{</w:t>
-            </w:r>
-            <w:proofErr w:type="gramEnd"/>
-            <w:r>
-              <w:rPr>
-                <w:sz w:val="18"/>
-                <w:szCs w:val="18"/>
-              </w:rPr>
-              <w:t>N}</w:t>
-            </w:r>
-            <w:r>
-              <w:rPr>
-                <w:sz w:val="18"/>
-                <w:szCs w:val="18"/>
-              </w:rPr>
-              <w:t>:</w:t>
-            </w:r>
-            <w:r>
-              <w:rPr>
-                <w:sz w:val="18"/>
-                <w:szCs w:val="18"/>
-              </w:rPr>
-              <w:t>Command</w:t>
-            </w:r>
-          </w:p>
-        </w:tc>
-        <w:tc>
-          <w:tcPr>
-            <w:tcW w:w="2692" w:type="dxa"/>
-          </w:tcPr>
-          <w:p>
-            <w:pPr>
-              <w:cnfStyle w:val="000000000000" w:firstRow="0" w:lastRow="0" w:firstColumn="0" w:lastColumn="0" w:oddVBand="0" w:evenVBand="0" w:oddHBand="0" w:evenHBand="0" w:firstRowFirstColumn="0" w:firstRowLastColumn="0" w:lastRowFirstColumn="0" w:lastRowLastColumn="0"/>
-              <w:rPr>
-                <w:sz w:val="18"/>
-                <w:szCs w:val="18"/>
-              </w:rPr>
-            </w:pPr>
-            <w:r>
-              <w:rPr>
-                <w:sz w:val="18"/>
-                <w:szCs w:val="18"/>
-              </w:rPr>
-              <w:t xml:space="preserve">Get joystick </w:t>
-            </w:r>
-            <w:r>
-              <w:rPr>
-                <w:sz w:val="18"/>
-                <w:szCs w:val="18"/>
-              </w:rPr>
-              <w:t>FSR</w:t>
-            </w:r>
-            <w:r>
-              <w:rPr>
-                <w:sz w:val="18"/>
-                <w:szCs w:val="18"/>
-              </w:rPr>
-              <w:t xml:space="preserve"> values:</w:t>
-            </w:r>
-            <w:r>
-              <w:rPr>
-                <w:sz w:val="18"/>
-                <w:szCs w:val="18"/>
-              </w:rPr>
-              <w:t xml:space="preserve"> </w:t>
-            </w:r>
-            <w:r>
-              <w:rPr>
-                <w:sz w:val="18"/>
-                <w:szCs w:val="18"/>
-              </w:rPr>
-              <w:t>{</w:t>
-            </w:r>
-            <w:proofErr w:type="spellStart"/>
-            <w:proofErr w:type="gramStart"/>
-            <w:r>
-              <w:rPr>
-                <w:sz w:val="18"/>
-                <w:szCs w:val="18"/>
-              </w:rPr>
-              <w:t>xHig</w:t>
-            </w:r>
-            <w:r>
-              <w:rPr>
-                <w:sz w:val="18"/>
-                <w:szCs w:val="18"/>
-              </w:rPr>
-              <w:t>h</w:t>
-            </w:r>
-            <w:r>
-              <w:rPr>
-                <w:sz w:val="18"/>
-                <w:szCs w:val="18"/>
-              </w:rPr>
-              <w:t>,xLow</w:t>
-            </w:r>
-            <w:proofErr w:type="gramEnd"/>
-            <w:r>
-              <w:rPr>
-                <w:sz w:val="18"/>
-                <w:szCs w:val="18"/>
-              </w:rPr>
-              <w:t>,yHigh,yLow</w:t>
             </w:r>
             <w:proofErr w:type="spellEnd"/>
             <w:r>
@@ -4272,18 +3746,9 @@
                 <w:sz w:val="18"/>
                 <w:szCs w:val="18"/>
               </w:rPr>
-              <w:t>:CA,</w:t>
-            </w:r>
-            <w:proofErr w:type="gramStart"/>
-            <w:r>
-              <w:rPr>
-                <w:sz w:val="18"/>
-                <w:szCs w:val="18"/>
-              </w:rPr>
-              <w:t>0:{</w:t>
+              <w:t>:CA,0:{</w:t>
             </w:r>
             <w:proofErr w:type="spellStart"/>
-            <w:proofErr w:type="gramEnd"/>
             <w:r>
               <w:rPr>
                 <w:sz w:val="18"/>
@@ -4315,21 +3780,12 @@
                 <w:szCs w:val="18"/>
               </w:rPr>
             </w:pPr>
-            <w:proofErr w:type="gramStart"/>
-            <w:r>
-              <w:rPr>
-                <w:sz w:val="18"/>
-                <w:szCs w:val="18"/>
-              </w:rPr>
-              <w:t>FAIL,{</w:t>
-            </w:r>
-            <w:proofErr w:type="gramEnd"/>
-            <w:r>
-              <w:rPr>
-                <w:sz w:val="18"/>
-                <w:szCs w:val="18"/>
-              </w:rPr>
-              <w:t>N}</w:t>
+            <w:r>
+              <w:rPr>
+                <w:sz w:val="18"/>
+                <w:szCs w:val="18"/>
+              </w:rPr>
+              <w:t>FAIL,{N}</w:t>
             </w:r>
             <w:r>
               <w:rPr>
@@ -4369,21 +3825,12 @@
               <w:t>Get joystick calibration values (</w:t>
             </w:r>
             <w:proofErr w:type="spellStart"/>
-            <w:proofErr w:type="gramStart"/>
-            <w:r>
-              <w:rPr>
-                <w:sz w:val="18"/>
-                <w:szCs w:val="18"/>
-              </w:rPr>
-              <w:t>xHighMax,xLowMax</w:t>
-            </w:r>
-            <w:proofErr w:type="gramEnd"/>
-            <w:r>
-              <w:rPr>
-                <w:sz w:val="18"/>
-                <w:szCs w:val="18"/>
-              </w:rPr>
-              <w:t>,yHighMax,yLowMax</w:t>
+            <w:r>
+              <w:rPr>
+                <w:sz w:val="18"/>
+                <w:szCs w:val="18"/>
+              </w:rPr>
+              <w:t>xHighMax,xLowMax,yHighMax,yLowMax</w:t>
             </w:r>
             <w:proofErr w:type="spellEnd"/>
             <w:r>
@@ -4467,21 +3914,12 @@
                 <w:szCs w:val="18"/>
               </w:rPr>
             </w:pPr>
-            <w:proofErr w:type="gramStart"/>
-            <w:r>
-              <w:rPr>
-                <w:sz w:val="18"/>
-                <w:szCs w:val="18"/>
-              </w:rPr>
-              <w:t>FAIL,{</w:t>
-            </w:r>
-            <w:proofErr w:type="gramEnd"/>
-            <w:r>
-              <w:rPr>
-                <w:sz w:val="18"/>
-                <w:szCs w:val="18"/>
-              </w:rPr>
-              <w:t>N}</w:t>
+            <w:r>
+              <w:rPr>
+                <w:sz w:val="18"/>
+                <w:szCs w:val="18"/>
+              </w:rPr>
+              <w:t>FAIL,{N}</w:t>
             </w:r>
             <w:r>
               <w:rPr>
@@ -4588,21 +4026,12 @@
                 <w:szCs w:val="18"/>
               </w:rPr>
             </w:pPr>
-            <w:proofErr w:type="gramStart"/>
-            <w:r>
-              <w:rPr>
-                <w:sz w:val="18"/>
-                <w:szCs w:val="18"/>
-              </w:rPr>
-              <w:t>FAIL,{</w:t>
-            </w:r>
-            <w:proofErr w:type="gramEnd"/>
-            <w:r>
-              <w:rPr>
-                <w:sz w:val="18"/>
-                <w:szCs w:val="18"/>
-              </w:rPr>
-              <w:t>N}</w:t>
+            <w:r>
+              <w:rPr>
+                <w:sz w:val="18"/>
+                <w:szCs w:val="18"/>
+              </w:rPr>
+              <w:t>FAIL,{N}</w:t>
             </w:r>
             <w:r>
               <w:rPr>
@@ -4708,21 +4137,12 @@
                 <w:szCs w:val="18"/>
               </w:rPr>
             </w:pPr>
-            <w:proofErr w:type="gramStart"/>
-            <w:r>
-              <w:rPr>
-                <w:sz w:val="18"/>
-                <w:szCs w:val="18"/>
-              </w:rPr>
-              <w:t>FAIL,{</w:t>
-            </w:r>
-            <w:proofErr w:type="gramEnd"/>
-            <w:r>
-              <w:rPr>
-                <w:sz w:val="18"/>
-                <w:szCs w:val="18"/>
-              </w:rPr>
-              <w:t>N}</w:t>
+            <w:r>
+              <w:rPr>
+                <w:sz w:val="18"/>
+                <w:szCs w:val="18"/>
+              </w:rPr>
+              <w:t>FAIL,{N}</w:t>
             </w:r>
             <w:r>
               <w:rPr>
@@ -4829,21 +4249,12 @@
                 <w:szCs w:val="18"/>
               </w:rPr>
             </w:pPr>
-            <w:proofErr w:type="gramStart"/>
-            <w:r>
-              <w:rPr>
-                <w:sz w:val="18"/>
-                <w:szCs w:val="18"/>
-              </w:rPr>
-              <w:t>FAIL,{</w:t>
-            </w:r>
-            <w:proofErr w:type="gramEnd"/>
-            <w:r>
-              <w:rPr>
-                <w:sz w:val="18"/>
-                <w:szCs w:val="18"/>
-              </w:rPr>
-              <w:t>N}</w:t>
+            <w:r>
+              <w:rPr>
+                <w:sz w:val="18"/>
+                <w:szCs w:val="18"/>
+              </w:rPr>
+              <w:t>FAIL,{N}</w:t>
             </w:r>
             <w:r>
               <w:rPr>
@@ -4949,21 +4360,12 @@
                 <w:szCs w:val="18"/>
               </w:rPr>
             </w:pPr>
-            <w:proofErr w:type="gramStart"/>
-            <w:r>
-              <w:rPr>
-                <w:sz w:val="18"/>
-                <w:szCs w:val="18"/>
-              </w:rPr>
-              <w:t>FAIL,{</w:t>
-            </w:r>
-            <w:proofErr w:type="gramEnd"/>
-            <w:r>
-              <w:rPr>
-                <w:sz w:val="18"/>
-                <w:szCs w:val="18"/>
-              </w:rPr>
-              <w:t>N}</w:t>
+            <w:r>
+              <w:rPr>
+                <w:sz w:val="18"/>
+                <w:szCs w:val="18"/>
+              </w:rPr>
+              <w:t>FAIL,{N}</w:t>
             </w:r>
             <w:r>
               <w:rPr>
@@ -5052,18 +4454,9 @@
                 <w:sz w:val="18"/>
                 <w:szCs w:val="18"/>
               </w:rPr>
-              <w:t>:CA,1:</w:t>
-            </w:r>
-            <w:proofErr w:type="gramStart"/>
-            <w:r>
-              <w:rPr>
-                <w:sz w:val="18"/>
-                <w:szCs w:val="18"/>
-              </w:rPr>
-              <w:t>5:{</w:t>
+              <w:t>:CA,1:5:{</w:t>
             </w:r>
             <w:proofErr w:type="spellStart"/>
-            <w:proofErr w:type="gramEnd"/>
             <w:r>
               <w:rPr>
                 <w:sz w:val="18"/>
@@ -5095,21 +4488,12 @@
                 <w:szCs w:val="18"/>
               </w:rPr>
             </w:pPr>
-            <w:proofErr w:type="gramStart"/>
-            <w:r>
-              <w:rPr>
-                <w:sz w:val="18"/>
-                <w:szCs w:val="18"/>
-              </w:rPr>
-              <w:t>FAIL,{</w:t>
-            </w:r>
-            <w:proofErr w:type="gramEnd"/>
-            <w:r>
-              <w:rPr>
-                <w:sz w:val="18"/>
-                <w:szCs w:val="18"/>
-              </w:rPr>
-              <w:t>N}</w:t>
+            <w:r>
+              <w:rPr>
+                <w:sz w:val="18"/>
+                <w:szCs w:val="18"/>
+              </w:rPr>
+              <w:t>FAIL,{N}</w:t>
             </w:r>
             <w:r>
               <w:rPr>
@@ -5149,21 +4533,12 @@
               <w:t>Perform joystick calibration using command (Step 5) (</w:t>
             </w:r>
             <w:proofErr w:type="spellStart"/>
-            <w:proofErr w:type="gramStart"/>
-            <w:r>
-              <w:rPr>
-                <w:sz w:val="18"/>
-                <w:szCs w:val="18"/>
-              </w:rPr>
-              <w:t>xHighMax,xLowMax</w:t>
-            </w:r>
-            <w:proofErr w:type="gramEnd"/>
-            <w:r>
-              <w:rPr>
-                <w:sz w:val="18"/>
-                <w:szCs w:val="18"/>
-              </w:rPr>
-              <w:t>,yHighMax,yLowMax</w:t>
+            <w:r>
+              <w:rPr>
+                <w:sz w:val="18"/>
+                <w:szCs w:val="18"/>
+              </w:rPr>
+              <w:t>xHighMax,xLowMax,yHighMax,yLowMax</w:t>
             </w:r>
             <w:proofErr w:type="spellEnd"/>
             <w:r>
@@ -5215,7 +4590,21 @@
                 <w:sz w:val="18"/>
                 <w:szCs w:val="18"/>
               </w:rPr>
-              <w:t>MANUAL:CA,1:0</w:t>
+              <w:t>MANUAL</w:t>
+            </w:r>
+            <w:r>
+              <w:rPr>
+                <w:sz w:val="18"/>
+                <w:szCs w:val="18"/>
+              </w:rPr>
+              <w:t>,0</w:t>
+            </w:r>
+            <w:r>
+              <w:rPr>
+                <w:sz w:val="18"/>
+                <w:szCs w:val="18"/>
+              </w:rPr>
+              <w:t>:CA,1:0</w:t>
             </w:r>
           </w:p>
         </w:tc>
@@ -5299,7 +4688,21 @@
                 <w:sz w:val="18"/>
                 <w:szCs w:val="18"/>
               </w:rPr>
-              <w:t>MANUAL:CA,1:1</w:t>
+              <w:t>MANUAL</w:t>
+            </w:r>
+            <w:r>
+              <w:rPr>
+                <w:sz w:val="18"/>
+                <w:szCs w:val="18"/>
+              </w:rPr>
+              <w:t>,0</w:t>
+            </w:r>
+            <w:r>
+              <w:rPr>
+                <w:sz w:val="18"/>
+                <w:szCs w:val="18"/>
+              </w:rPr>
+              <w:t>:CA,1:1</w:t>
             </w:r>
           </w:p>
         </w:tc>
@@ -5382,7 +4785,21 @@
                 <w:sz w:val="18"/>
                 <w:szCs w:val="18"/>
               </w:rPr>
-              <w:t>MANUAL:CA,1:2</w:t>
+              <w:t>MANUAL</w:t>
+            </w:r>
+            <w:r>
+              <w:rPr>
+                <w:sz w:val="18"/>
+                <w:szCs w:val="18"/>
+              </w:rPr>
+              <w:t>,0</w:t>
+            </w:r>
+            <w:r>
+              <w:rPr>
+                <w:sz w:val="18"/>
+                <w:szCs w:val="18"/>
+              </w:rPr>
+              <w:t>:CA,1:2</w:t>
             </w:r>
           </w:p>
         </w:tc>
@@ -5466,7 +4883,21 @@
                 <w:sz w:val="18"/>
                 <w:szCs w:val="18"/>
               </w:rPr>
-              <w:t>MANUAL:CA,1:3</w:t>
+              <w:t>MANUAL</w:t>
+            </w:r>
+            <w:r>
+              <w:rPr>
+                <w:sz w:val="18"/>
+                <w:szCs w:val="18"/>
+              </w:rPr>
+              <w:t>,0</w:t>
+            </w:r>
+            <w:r>
+              <w:rPr>
+                <w:sz w:val="18"/>
+                <w:szCs w:val="18"/>
+              </w:rPr>
+              <w:t>:CA,1:3</w:t>
             </w:r>
           </w:p>
         </w:tc>
@@ -5549,7 +4980,21 @@
                 <w:sz w:val="18"/>
                 <w:szCs w:val="18"/>
               </w:rPr>
-              <w:t>MANUAL:CA,1:4</w:t>
+              <w:t>MANUAL</w:t>
+            </w:r>
+            <w:r>
+              <w:rPr>
+                <w:sz w:val="18"/>
+                <w:szCs w:val="18"/>
+              </w:rPr>
+              <w:t>,0</w:t>
+            </w:r>
+            <w:r>
+              <w:rPr>
+                <w:sz w:val="18"/>
+                <w:szCs w:val="18"/>
+              </w:rPr>
+              <w:t>:CA,1:4</w:t>
             </w:r>
           </w:p>
         </w:tc>
@@ -5633,18 +5078,23 @@
                 <w:sz w:val="18"/>
                 <w:szCs w:val="18"/>
               </w:rPr>
-              <w:t>MANUAL:CA,1:</w:t>
-            </w:r>
-            <w:proofErr w:type="gramStart"/>
-            <w:r>
-              <w:rPr>
-                <w:sz w:val="18"/>
-                <w:szCs w:val="18"/>
-              </w:rPr>
-              <w:t>5:{</w:t>
+              <w:t>MANUAL</w:t>
+            </w:r>
+            <w:r>
+              <w:rPr>
+                <w:sz w:val="18"/>
+                <w:szCs w:val="18"/>
+              </w:rPr>
+              <w:t>,0</w:t>
+            </w:r>
+            <w:r>
+              <w:rPr>
+                <w:sz w:val="18"/>
+                <w:szCs w:val="18"/>
+              </w:rPr>
+              <w:t>:CA,1:5:{</w:t>
             </w:r>
             <w:proofErr w:type="spellStart"/>
-            <w:proofErr w:type="gramEnd"/>
             <w:r>
               <w:rPr>
                 <w:sz w:val="18"/>
@@ -5698,21 +5148,12 @@
               <w:t>Perform joystick calibration using push button (Step 5) (</w:t>
             </w:r>
             <w:proofErr w:type="spellStart"/>
-            <w:proofErr w:type="gramStart"/>
-            <w:r>
-              <w:rPr>
-                <w:sz w:val="18"/>
-                <w:szCs w:val="18"/>
-              </w:rPr>
-              <w:t>xHighMax,xLowMax</w:t>
-            </w:r>
-            <w:proofErr w:type="gramEnd"/>
-            <w:r>
-              <w:rPr>
-                <w:sz w:val="18"/>
-                <w:szCs w:val="18"/>
-              </w:rPr>
-              <w:t>,yHighMax,yLowMax</w:t>
+            <w:r>
+              <w:rPr>
+                <w:sz w:val="18"/>
+                <w:szCs w:val="18"/>
+              </w:rPr>
+              <w:t>xHighMax,xLowMax,yHighMax,yLowMax</w:t>
             </w:r>
             <w:proofErr w:type="spellEnd"/>
             <w:r>
@@ -5783,9 +5224,29 @@
                 <w:sz w:val="18"/>
                 <w:szCs w:val="18"/>
               </w:rPr>
-              <w:t>SUCCESS,</w:t>
-            </w:r>
-            <w:proofErr w:type="gramStart"/>
+              <w:t>SUCCESS,0</w:t>
+            </w:r>
+            <w:r>
+              <w:rPr>
+                <w:sz w:val="18"/>
+                <w:szCs w:val="18"/>
+              </w:rPr>
+              <w:t>:C</w:t>
+            </w:r>
+            <w:r>
+              <w:rPr>
+                <w:sz w:val="18"/>
+                <w:szCs w:val="18"/>
+              </w:rPr>
+              <w:t>T</w:t>
+            </w:r>
+            <w:r>
+              <w:rPr>
+                <w:sz w:val="18"/>
+                <w:szCs w:val="18"/>
+              </w:rPr>
+              <w:t>,</w:t>
+            </w:r>
             <w:r>
               <w:rPr>
                 <w:sz w:val="18"/>
@@ -5798,35 +5259,6 @@
                 <w:sz w:val="18"/>
                 <w:szCs w:val="18"/>
               </w:rPr>
-              <w:t>:C</w:t>
-            </w:r>
-            <w:r>
-              <w:rPr>
-                <w:sz w:val="18"/>
-                <w:szCs w:val="18"/>
-              </w:rPr>
-              <w:t>T</w:t>
-            </w:r>
-            <w:proofErr w:type="gramEnd"/>
-            <w:r>
-              <w:rPr>
-                <w:sz w:val="18"/>
-                <w:szCs w:val="18"/>
-              </w:rPr>
-              <w:t>,</w:t>
-            </w:r>
-            <w:r>
-              <w:rPr>
-                <w:sz w:val="18"/>
-                <w:szCs w:val="18"/>
-              </w:rPr>
-              <w:t>0</w:t>
-            </w:r>
-            <w:r>
-              <w:rPr>
-                <w:sz w:val="18"/>
-                <w:szCs w:val="18"/>
-              </w:rPr>
               <w:t>:{</w:t>
             </w:r>
             <w:proofErr w:type="spellStart"/>
@@ -5867,21 +5299,12 @@
                 <w:szCs w:val="18"/>
               </w:rPr>
             </w:pPr>
-            <w:proofErr w:type="gramStart"/>
-            <w:r>
-              <w:rPr>
-                <w:sz w:val="18"/>
-                <w:szCs w:val="18"/>
-              </w:rPr>
-              <w:t>FAIL,{</w:t>
-            </w:r>
-            <w:proofErr w:type="gramEnd"/>
-            <w:r>
-              <w:rPr>
-                <w:sz w:val="18"/>
-                <w:szCs w:val="18"/>
-              </w:rPr>
-              <w:t>N}</w:t>
+            <w:r>
+              <w:rPr>
+                <w:sz w:val="18"/>
+                <w:szCs w:val="18"/>
+              </w:rPr>
+              <w:t>FAIL,{N}</w:t>
             </w:r>
             <w:r>
               <w:rPr>
@@ -5983,15 +5406,7 @@
                 <w:sz w:val="18"/>
                 <w:szCs w:val="18"/>
               </w:rPr>
-              <w:t>SUCCESS,</w:t>
-            </w:r>
-            <w:proofErr w:type="gramStart"/>
-            <w:r>
-              <w:rPr>
-                <w:sz w:val="18"/>
-                <w:szCs w:val="18"/>
-              </w:rPr>
-              <w:t>0</w:t>
+              <w:t>SUCCESS,0</w:t>
             </w:r>
             <w:r>
               <w:rPr>
@@ -6007,7 +5422,6 @@
               </w:rPr>
               <w:t>T</w:t>
             </w:r>
-            <w:proofErr w:type="gramEnd"/>
             <w:r>
               <w:rPr>
                 <w:sz w:val="18"/>
@@ -6067,21 +5481,12 @@
                 <w:szCs w:val="18"/>
               </w:rPr>
             </w:pPr>
-            <w:proofErr w:type="gramStart"/>
-            <w:r>
-              <w:rPr>
-                <w:sz w:val="18"/>
-                <w:szCs w:val="18"/>
-              </w:rPr>
-              <w:t>FAIL,{</w:t>
-            </w:r>
-            <w:proofErr w:type="gramEnd"/>
-            <w:r>
-              <w:rPr>
-                <w:sz w:val="18"/>
-                <w:szCs w:val="18"/>
-              </w:rPr>
-              <w:t>N}</w:t>
+            <w:r>
+              <w:rPr>
+                <w:sz w:val="18"/>
+                <w:szCs w:val="18"/>
+              </w:rPr>
+              <w:t>FAIL,{N}</w:t>
             </w:r>
             <w:r>
               <w:rPr>
@@ -6116,14 +5521,7 @@
                 <w:sz w:val="18"/>
                 <w:szCs w:val="18"/>
               </w:rPr>
-              <w:t>S</w:t>
-            </w:r>
-            <w:r>
-              <w:rPr>
-                <w:sz w:val="18"/>
-                <w:szCs w:val="18"/>
-              </w:rPr>
-              <w:t>et change tolerance value</w:t>
+              <w:t>Set change tolerance value</w:t>
             </w:r>
           </w:p>
         </w:tc>
@@ -6181,23 +5579,7 @@
                 <w:sz w:val="18"/>
                 <w:szCs w:val="18"/>
               </w:rPr>
-              <w:t>:MP,</w:t>
-            </w:r>
-            <w:proofErr w:type="gramStart"/>
-            <w:r>
-              <w:rPr>
-                <w:sz w:val="18"/>
-                <w:szCs w:val="18"/>
-              </w:rPr>
-              <w:t>0:{</w:t>
-            </w:r>
-            <w:proofErr w:type="gramEnd"/>
-            <w:r>
-              <w:rPr>
-                <w:sz w:val="18"/>
-                <w:szCs w:val="18"/>
-              </w:rPr>
-              <w:t>NNNNNN}</w:t>
+              <w:t>:MP,0:{NNNNNN}</w:t>
             </w:r>
           </w:p>
         </w:tc>
@@ -6215,21 +5597,12 @@
                 <w:szCs w:val="18"/>
               </w:rPr>
             </w:pPr>
-            <w:proofErr w:type="gramStart"/>
-            <w:r>
-              <w:rPr>
-                <w:sz w:val="18"/>
-                <w:szCs w:val="18"/>
-              </w:rPr>
-              <w:t>FAIL,{</w:t>
-            </w:r>
-            <w:proofErr w:type="gramEnd"/>
-            <w:r>
-              <w:rPr>
-                <w:sz w:val="18"/>
-                <w:szCs w:val="18"/>
-              </w:rPr>
-              <w:t>N}</w:t>
+            <w:r>
+              <w:rPr>
+                <w:sz w:val="18"/>
+                <w:szCs w:val="18"/>
+              </w:rPr>
+              <w:t>FAIL,{N}</w:t>
             </w:r>
             <w:r>
               <w:rPr>
@@ -6266,23 +5639,7 @@
                 <w:sz w:val="18"/>
                 <w:szCs w:val="18"/>
               </w:rPr>
-              <w:t xml:space="preserve">Get Button mapping </w:t>
-            </w:r>
-            <w:proofErr w:type="gramStart"/>
-            <w:r>
-              <w:rPr>
-                <w:sz w:val="18"/>
-                <w:szCs w:val="18"/>
-              </w:rPr>
-              <w:t>( Example</w:t>
-            </w:r>
-            <w:proofErr w:type="gramEnd"/>
-            <w:r>
-              <w:rPr>
-                <w:sz w:val="18"/>
-                <w:szCs w:val="18"/>
-              </w:rPr>
-              <w:t xml:space="preserve">: </w:t>
+              <w:t xml:space="preserve">Get Button mapping ( Example: </w:t>
             </w:r>
             <w:r>
               <w:rPr>
@@ -6386,23 +5743,7 @@
                 <w:sz w:val="18"/>
                 <w:szCs w:val="18"/>
               </w:rPr>
-              <w:t>:MP,</w:t>
-            </w:r>
-            <w:proofErr w:type="gramStart"/>
-            <w:r>
-              <w:rPr>
-                <w:sz w:val="18"/>
-                <w:szCs w:val="18"/>
-              </w:rPr>
-              <w:t>1:{</w:t>
-            </w:r>
-            <w:proofErr w:type="gramEnd"/>
-            <w:r>
-              <w:rPr>
-                <w:sz w:val="18"/>
-                <w:szCs w:val="18"/>
-              </w:rPr>
-              <w:t>NNNNNN}</w:t>
+              <w:t>:MP,1:{NNNNNN}</w:t>
             </w:r>
           </w:p>
         </w:tc>
@@ -6420,21 +5761,12 @@
                 <w:szCs w:val="18"/>
               </w:rPr>
             </w:pPr>
-            <w:proofErr w:type="gramStart"/>
-            <w:r>
-              <w:rPr>
-                <w:sz w:val="18"/>
-                <w:szCs w:val="18"/>
-              </w:rPr>
-              <w:t>FAIL,{</w:t>
-            </w:r>
-            <w:proofErr w:type="gramEnd"/>
-            <w:r>
-              <w:rPr>
-                <w:sz w:val="18"/>
-                <w:szCs w:val="18"/>
-              </w:rPr>
-              <w:t>N}</w:t>
+            <w:r>
+              <w:rPr>
+                <w:sz w:val="18"/>
+                <w:szCs w:val="18"/>
+              </w:rPr>
+              <w:t>FAIL,{N}</w:t>
             </w:r>
             <w:r>
               <w:rPr>
@@ -6471,23 +5803,7 @@
                 <w:sz w:val="18"/>
                 <w:szCs w:val="18"/>
               </w:rPr>
-              <w:t xml:space="preserve">Set Button mapping </w:t>
-            </w:r>
-            <w:proofErr w:type="gramStart"/>
-            <w:r>
-              <w:rPr>
-                <w:sz w:val="18"/>
-                <w:szCs w:val="18"/>
-              </w:rPr>
-              <w:t>( Example</w:t>
-            </w:r>
-            <w:proofErr w:type="gramEnd"/>
-            <w:r>
-              <w:rPr>
-                <w:sz w:val="18"/>
-                <w:szCs w:val="18"/>
-              </w:rPr>
-              <w:t>: MP,1:</w:t>
+              <w:t>Set Button mapping ( Example: MP,1:</w:t>
             </w:r>
             <w:r>
               <w:rPr>
@@ -6531,7 +5847,6 @@
               </w:rPr>
               <w:t>FR,</w:t>
             </w:r>
-            <w:proofErr w:type="gramStart"/>
             <w:r>
               <w:rPr>
                 <w:sz w:val="18"/>
@@ -6553,7 +5868,6 @@
               </w:rPr>
               <w:t>{</w:t>
             </w:r>
-            <w:proofErr w:type="gramEnd"/>
             <w:r>
               <w:rPr>
                 <w:sz w:val="18"/>
@@ -6598,7 +5912,6 @@
               </w:rPr>
               <w:t>:FR,</w:t>
             </w:r>
-            <w:proofErr w:type="gramStart"/>
             <w:r>
               <w:rPr>
                 <w:sz w:val="18"/>
@@ -6620,7 +5933,6 @@
               </w:rPr>
               <w:t>{</w:t>
             </w:r>
-            <w:proofErr w:type="gramEnd"/>
             <w:r>
               <w:rPr>
                 <w:sz w:val="18"/>
@@ -6651,21 +5963,12 @@
                 <w:szCs w:val="18"/>
               </w:rPr>
             </w:pPr>
-            <w:proofErr w:type="gramStart"/>
-            <w:r>
-              <w:rPr>
-                <w:sz w:val="18"/>
-                <w:szCs w:val="18"/>
-              </w:rPr>
-              <w:t>FAIL,{</w:t>
-            </w:r>
-            <w:proofErr w:type="gramEnd"/>
-            <w:r>
-              <w:rPr>
-                <w:sz w:val="18"/>
-                <w:szCs w:val="18"/>
-              </w:rPr>
-              <w:t>N}</w:t>
+            <w:r>
+              <w:rPr>
+                <w:sz w:val="18"/>
+                <w:szCs w:val="18"/>
+              </w:rPr>
+              <w:t>FAIL,{N}</w:t>
             </w:r>
             <w:r>
               <w:rPr>
@@ -6741,7 +6044,7 @@
                 <w:sz w:val="20"/>
                 <w:szCs w:val="20"/>
               </w:rPr>
-              <w:t xml:space="preserve"> </w:t>
+              <w:t xml:space="preserve"> Hard Rest</w:t>
             </w:r>
             <w:r>
               <w:rPr>
@@ -6749,49 +6052,15 @@
                 <w:sz w:val="20"/>
                 <w:szCs w:val="20"/>
               </w:rPr>
-              <w:t xml:space="preserve">Hard </w:t>
-            </w:r>
-            <w:proofErr w:type="gramStart"/>
+              <w:t xml:space="preserve"> , </w:t>
+            </w:r>
             <w:r>
               <w:rPr>
                 <w:rFonts w:ascii="Calibri" w:eastAsia="Calibri" w:hAnsi="Calibri" w:cs="Calibri"/>
                 <w:sz w:val="20"/>
                 <w:szCs w:val="20"/>
               </w:rPr>
-              <w:t>Rest</w:t>
-            </w:r>
-            <w:r>
-              <w:rPr>
-                <w:rFonts w:ascii="Calibri" w:eastAsia="Calibri" w:hAnsi="Calibri" w:cs="Calibri"/>
-                <w:sz w:val="20"/>
-                <w:szCs w:val="20"/>
-              </w:rPr>
-              <w:t xml:space="preserve"> ,</w:t>
-            </w:r>
-            <w:proofErr w:type="gramEnd"/>
-            <w:r>
-              <w:rPr>
-                <w:rFonts w:ascii="Calibri" w:eastAsia="Calibri" w:hAnsi="Calibri" w:cs="Calibri"/>
-                <w:sz w:val="20"/>
-                <w:szCs w:val="20"/>
-              </w:rPr>
-              <w:t xml:space="preserve"> </w:t>
-            </w:r>
-            <w:r>
-              <w:rPr>
-                <w:rFonts w:ascii="Calibri" w:eastAsia="Calibri" w:hAnsi="Calibri" w:cs="Calibri"/>
-                <w:sz w:val="20"/>
-                <w:szCs w:val="20"/>
-              </w:rPr>
-              <w:t xml:space="preserve">1 = </w:t>
-            </w:r>
-            <w:r>
-              <w:rPr>
-                <w:rFonts w:ascii="Calibri" w:eastAsia="Calibri" w:hAnsi="Calibri" w:cs="Calibri"/>
-                <w:sz w:val="20"/>
-                <w:szCs w:val="20"/>
-              </w:rPr>
-              <w:t>Soft Reset</w:t>
+              <w:t>1 = Soft Reset</w:t>
             </w:r>
             <w:r>
               <w:rPr>
@@ -6843,13 +6112,7 @@
               <w:jc w:val="center"/>
             </w:pPr>
             <w:r>
-              <w:t>Response</w:t>
-            </w:r>
-            <w:r>
-              <w:t xml:space="preserve"> </w:t>
-            </w:r>
-            <w:r>
-              <w:t>Status</w:t>
+              <w:t>Response Status</w:t>
             </w:r>
           </w:p>
         </w:tc>
@@ -7101,10 +6364,7 @@
               <w:cnfStyle w:val="000000000000" w:firstRow="0" w:lastRow="0" w:firstColumn="0" w:lastColumn="0" w:oddVBand="0" w:evenVBand="0" w:oddHBand="0" w:evenHBand="0" w:firstRowFirstColumn="0" w:firstRowLastColumn="0" w:lastRowFirstColumn="0" w:lastRowLastColumn="0"/>
             </w:pPr>
             <w:r>
-              <w:t xml:space="preserve">The requested command </w:t>
-            </w:r>
-            <w:r>
-              <w:t>exists, but the entered parameter is incorrect.</w:t>
+              <w:t>The requested command exists, but the entered parameter is incorrect.</w:t>
             </w:r>
           </w:p>
         </w:tc>
@@ -7799,13 +7059,8 @@
             <w:pPr>
               <w:cnfStyle w:val="000000100000" w:firstRow="0" w:lastRow="0" w:firstColumn="0" w:lastColumn="0" w:oddVBand="0" w:evenVBand="0" w:oddHBand="1" w:evenHBand="0" w:firstRowFirstColumn="0" w:firstRowLastColumn="0" w:lastRowFirstColumn="0" w:lastRowLastColumn="0"/>
             </w:pPr>
-            <w:proofErr w:type="gramStart"/>
-            <w:r>
-              <w:t>Initiates</w:t>
-            </w:r>
-            <w:proofErr w:type="gramEnd"/>
-            <w:r>
-              <w:t xml:space="preserve"> center reset</w:t>
+            <w:r>
+              <w:t>Initiates center reset</w:t>
             </w:r>
             <w:r>
               <w:t xml:space="preserve"> routine to set joystick center position.</w:t>
@@ -7853,13 +7108,8 @@
             <w:pPr>
               <w:cnfStyle w:val="000000000000" w:firstRow="0" w:lastRow="0" w:firstColumn="0" w:lastColumn="0" w:oddVBand="0" w:evenVBand="0" w:oddHBand="0" w:evenHBand="0" w:firstRowFirstColumn="0" w:firstRowLastColumn="0" w:lastRowFirstColumn="0" w:lastRowLastColumn="0"/>
             </w:pPr>
-            <w:proofErr w:type="gramStart"/>
-            <w:r>
-              <w:t>Initiates</w:t>
-            </w:r>
-            <w:proofErr w:type="gramEnd"/>
-            <w:r>
-              <w:t xml:space="preserve"> joystick calibration routine to set joystick limits and reset joystick center.</w:t>
+            <w:r>
+              <w:t>Initiates joystick calibration routine to set joystick limits and reset joystick center.</w:t>
             </w:r>
           </w:p>
         </w:tc>
@@ -7949,16 +7199,11 @@
               <w:jc w:val="center"/>
               <w:cnfStyle w:val="000000100000" w:firstRow="0" w:lastRow="0" w:firstColumn="0" w:lastColumn="0" w:oddVBand="0" w:evenVBand="0" w:oddHBand="1" w:evenHBand="0" w:firstRowFirstColumn="0" w:firstRowLastColumn="0" w:lastRowFirstColumn="0" w:lastRowLastColumn="0"/>
             </w:pPr>
-            <w:proofErr w:type="gramStart"/>
             <w:r>
               <w:t>1</w:t>
             </w:r>
             <w:r>
-              <w:t xml:space="preserve"> :</w:t>
-            </w:r>
-            <w:proofErr w:type="gramEnd"/>
-            <w:r>
-              <w:t xml:space="preserve"> </w:t>
+              <w:t xml:space="preserve"> : </w:t>
             </w:r>
             <w:r>
               <w:t>Left Click</w:t>
@@ -7990,16 +7235,11 @@
               <w:jc w:val="center"/>
               <w:cnfStyle w:val="000000000000" w:firstRow="0" w:lastRow="0" w:firstColumn="0" w:lastColumn="0" w:oddVBand="0" w:evenVBand="0" w:oddHBand="0" w:evenHBand="0" w:firstRowFirstColumn="0" w:firstRowLastColumn="0" w:lastRowFirstColumn="0" w:lastRowLastColumn="0"/>
             </w:pPr>
-            <w:proofErr w:type="gramStart"/>
             <w:r>
               <w:t>2</w:t>
             </w:r>
             <w:r>
-              <w:t xml:space="preserve"> :</w:t>
-            </w:r>
-            <w:proofErr w:type="gramEnd"/>
-            <w:r>
-              <w:t xml:space="preserve"> </w:t>
+              <w:t xml:space="preserve"> : </w:t>
             </w:r>
             <w:r>
               <w:t>Right Click</w:t>
@@ -8073,16 +7313,11 @@
               <w:jc w:val="center"/>
               <w:cnfStyle w:val="000000000000" w:firstRow="0" w:lastRow="0" w:firstColumn="0" w:lastColumn="0" w:oddVBand="0" w:evenVBand="0" w:oddHBand="0" w:evenHBand="0" w:firstRowFirstColumn="0" w:firstRowLastColumn="0" w:lastRowFirstColumn="0" w:lastRowLastColumn="0"/>
             </w:pPr>
-            <w:proofErr w:type="gramStart"/>
             <w:r>
               <w:t>4</w:t>
             </w:r>
             <w:r>
-              <w:t xml:space="preserve"> :</w:t>
-            </w:r>
-            <w:proofErr w:type="gramEnd"/>
-            <w:r>
-              <w:t xml:space="preserve"> </w:t>
+              <w:t xml:space="preserve"> : </w:t>
             </w:r>
             <w:r>
               <w:t>Scroll</w:t>

</xml_diff>

<commit_message>
Updated the command list documentation
</commit_message>
<xml_diff>
--- a/Documentation/Word/LipSync_Command_List.docx
+++ b/Documentation/Word/LipSync_Command_List.docx
@@ -7,13 +7,8 @@
         <w:pStyle w:val="Heading2"/>
         <w:spacing w:line="360" w:lineRule="auto"/>
       </w:pPr>
-      <w:proofErr w:type="spellStart"/>
       <w:r>
-        <w:t>LipSync</w:t>
-      </w:r>
-      <w:proofErr w:type="spellEnd"/>
-      <w:r>
-        <w:t xml:space="preserve"> Mouse </w:t>
+        <w:t xml:space="preserve">LipSync Mouse </w:t>
       </w:r>
       <w:r>
         <w:t>Command</w:t>
@@ -665,7 +660,21 @@
                 <w:sz w:val="18"/>
                 <w:szCs w:val="18"/>
               </w:rPr>
-              <w:t>:SS,0:{Level}</w:t>
+              <w:t>:SS,0:{</w:t>
+            </w:r>
+            <w:r>
+              <w:rPr>
+                <w:sz w:val="18"/>
+                <w:szCs w:val="18"/>
+              </w:rPr>
+              <w:t xml:space="preserve">Cursor Speed </w:t>
+            </w:r>
+            <w:r>
+              <w:rPr>
+                <w:sz w:val="18"/>
+                <w:szCs w:val="18"/>
+              </w:rPr>
+              <w:t>Level}</w:t>
             </w:r>
           </w:p>
         </w:tc>
@@ -781,7 +790,21 @@
                 <w:sz w:val="18"/>
                 <w:szCs w:val="18"/>
               </w:rPr>
-              <w:t>{Speed Level:0-10}</w:t>
+              <w:t>{</w:t>
+            </w:r>
+            <w:r>
+              <w:rPr>
+                <w:sz w:val="18"/>
+                <w:szCs w:val="18"/>
+              </w:rPr>
+              <w:t xml:space="preserve">Cursor </w:t>
+            </w:r>
+            <w:r>
+              <w:rPr>
+                <w:sz w:val="18"/>
+                <w:szCs w:val="18"/>
+              </w:rPr>
+              <w:t>Speed Level:0-10}</w:t>
             </w:r>
           </w:p>
         </w:tc>
@@ -811,7 +834,28 @@
                 <w:sz w:val="18"/>
                 <w:szCs w:val="18"/>
               </w:rPr>
-              <w:t>:SS,1:{Level}</w:t>
+              <w:t>:SS,1:{</w:t>
+            </w:r>
+            <w:r>
+              <w:rPr>
+                <w:sz w:val="18"/>
+                <w:szCs w:val="18"/>
+              </w:rPr>
+              <w:t xml:space="preserve">Cursor Speed </w:t>
+            </w:r>
+            <w:r>
+              <w:rPr>
+                <w:sz w:val="18"/>
+                <w:szCs w:val="18"/>
+              </w:rPr>
+              <w:t>Level</w:t>
+            </w:r>
+            <w:r>
+              <w:rPr>
+                <w:sz w:val="18"/>
+                <w:szCs w:val="18"/>
+              </w:rPr>
+              <w:t>}</w:t>
             </w:r>
           </w:p>
         </w:tc>
@@ -951,7 +995,28 @@
                 <w:sz w:val="18"/>
                 <w:szCs w:val="18"/>
               </w:rPr>
-              <w:t>:SS,1:{Level}</w:t>
+              <w:t>:SS,1:{</w:t>
+            </w:r>
+            <w:r>
+              <w:rPr>
+                <w:sz w:val="18"/>
+                <w:szCs w:val="18"/>
+              </w:rPr>
+              <w:t xml:space="preserve">Cursor Speed </w:t>
+            </w:r>
+            <w:r>
+              <w:rPr>
+                <w:sz w:val="18"/>
+                <w:szCs w:val="18"/>
+              </w:rPr>
+              <w:t>Level</w:t>
+            </w:r>
+            <w:r>
+              <w:rPr>
+                <w:sz w:val="18"/>
+                <w:szCs w:val="18"/>
+              </w:rPr>
+              <w:t>}</w:t>
             </w:r>
           </w:p>
         </w:tc>
@@ -2264,23 +2329,7 @@
                 <w:sz w:val="18"/>
                 <w:szCs w:val="18"/>
               </w:rPr>
-              <w:t>1:{</w:t>
-            </w:r>
-            <w:proofErr w:type="spellStart"/>
-            <w:r>
-              <w:rPr>
-                <w:sz w:val="18"/>
-                <w:szCs w:val="18"/>
-              </w:rPr>
-              <w:t>xHighNeutral,xLowNeutral,yHighNeutral,yLowNeutral</w:t>
-            </w:r>
-            <w:proofErr w:type="spellEnd"/>
-            <w:r>
-              <w:rPr>
-                <w:sz w:val="18"/>
-                <w:szCs w:val="18"/>
-              </w:rPr>
-              <w:t>}</w:t>
+              <w:t>1:{xHighNeutral,xLowNeutral,yHighNeutral,yLowNeutral}</w:t>
             </w:r>
           </w:p>
         </w:tc>
@@ -2376,23 +2425,7 @@
                 <w:sz w:val="18"/>
                 <w:szCs w:val="18"/>
               </w:rPr>
-              <w:t>2:{</w:t>
-            </w:r>
-            <w:proofErr w:type="spellStart"/>
-            <w:r>
-              <w:rPr>
-                <w:sz w:val="18"/>
-                <w:szCs w:val="18"/>
-              </w:rPr>
-              <w:t>xHighMax,xLowMax,yHighMax,yLowMax</w:t>
-            </w:r>
-            <w:proofErr w:type="spellEnd"/>
-            <w:r>
-              <w:rPr>
-                <w:sz w:val="18"/>
-                <w:szCs w:val="18"/>
-              </w:rPr>
-              <w:t>}</w:t>
+              <w:t>2:{xHighMax,xLowMax,yHighMax,yLowMax}</w:t>
             </w:r>
           </w:p>
         </w:tc>
@@ -2487,23 +2520,7 @@
                 <w:sz w:val="18"/>
                 <w:szCs w:val="18"/>
               </w:rPr>
-              <w:t>3:{</w:t>
-            </w:r>
-            <w:proofErr w:type="spellStart"/>
-            <w:r>
-              <w:rPr>
-                <w:sz w:val="18"/>
-                <w:szCs w:val="18"/>
-              </w:rPr>
-              <w:t>xHigh,xLow,yHigh,yLow</w:t>
-            </w:r>
-            <w:proofErr w:type="spellEnd"/>
-            <w:r>
-              <w:rPr>
-                <w:sz w:val="18"/>
-                <w:szCs w:val="18"/>
-              </w:rPr>
-              <w:t>}</w:t>
+              <w:t>3:{xHigh,xLow,yHigh,yLow}</w:t>
             </w:r>
           </w:p>
         </w:tc>
@@ -2956,15 +2973,7 @@
                 <w:sz w:val="18"/>
                 <w:szCs w:val="18"/>
               </w:rPr>
-              <w:t>1:{</w:t>
-            </w:r>
-            <w:proofErr w:type="spellStart"/>
-            <w:r>
-              <w:rPr>
-                <w:sz w:val="18"/>
-                <w:szCs w:val="18"/>
-              </w:rPr>
-              <w:t>x,y,</w:t>
+              <w:t>1:{x,y,</w:t>
             </w:r>
             <w:r>
               <w:rPr>
@@ -2985,15 +2994,7 @@
                 <w:sz w:val="18"/>
                 <w:szCs w:val="18"/>
               </w:rPr>
-              <w:t>xHigh,xLow,yHigh,yLow</w:t>
-            </w:r>
-            <w:proofErr w:type="spellEnd"/>
-            <w:r>
-              <w:rPr>
-                <w:sz w:val="18"/>
-                <w:szCs w:val="18"/>
-              </w:rPr>
-              <w:t>}</w:t>
+              <w:t>xHigh,xLow,yHigh,yLow}</w:t>
             </w:r>
           </w:p>
         </w:tc>
@@ -3082,6 +3083,7 @@
                 <w:sz w:val="18"/>
                 <w:szCs w:val="18"/>
               </w:rPr>
+              <w:lastRenderedPageBreak/>
               <w:t>IN,0:0</w:t>
             </w:r>
           </w:p>
@@ -3172,23 +3174,7 @@
                 <w:sz w:val="18"/>
                 <w:szCs w:val="18"/>
               </w:rPr>
-              <w:t>Get joystick initialization values (</w:t>
-            </w:r>
-            <w:proofErr w:type="spellStart"/>
-            <w:r>
-              <w:rPr>
-                <w:sz w:val="18"/>
-                <w:szCs w:val="18"/>
-              </w:rPr>
-              <w:t>xHighNeutral,xLowNeutral,yHighNeutral,yLowNeutral</w:t>
-            </w:r>
-            <w:proofErr w:type="spellEnd"/>
-            <w:r>
-              <w:rPr>
-                <w:sz w:val="18"/>
-                <w:szCs w:val="18"/>
-              </w:rPr>
-              <w:t>)</w:t>
+              <w:t>Get joystick initialization values (xHighNeutral,xLowNeutral,yHighNeutral,yLowNeutral)</w:t>
             </w:r>
           </w:p>
         </w:tc>
@@ -3216,7 +3202,6 @@
                 <w:sz w:val="18"/>
                 <w:szCs w:val="18"/>
               </w:rPr>
-              <w:lastRenderedPageBreak/>
               <w:t>IN,1:1</w:t>
             </w:r>
           </w:p>
@@ -3307,23 +3292,7 @@
                 <w:sz w:val="18"/>
                 <w:szCs w:val="18"/>
               </w:rPr>
-              <w:t>Perform joystick initialization using command (</w:t>
-            </w:r>
-            <w:proofErr w:type="spellStart"/>
-            <w:r>
-              <w:rPr>
-                <w:sz w:val="18"/>
-                <w:szCs w:val="18"/>
-              </w:rPr>
-              <w:t>xHighNeutral,xLowNeutral,yHighNeutral,yLowNeutral</w:t>
-            </w:r>
-            <w:proofErr w:type="spellEnd"/>
-            <w:r>
-              <w:rPr>
-                <w:sz w:val="18"/>
-                <w:szCs w:val="18"/>
-              </w:rPr>
-              <w:t>)</w:t>
+              <w:t>Perform joystick initialization using command (xHighNeutral,xLowNeutral,yHighNeutral,yLowNeutral)</w:t>
             </w:r>
           </w:p>
         </w:tc>
@@ -3419,23 +3388,7 @@
                 <w:sz w:val="18"/>
                 <w:szCs w:val="18"/>
               </w:rPr>
-              <w:t>Perform joystick initialization using push button or sip/puff (</w:t>
-            </w:r>
-            <w:proofErr w:type="spellStart"/>
-            <w:r>
-              <w:rPr>
-                <w:sz w:val="18"/>
-                <w:szCs w:val="18"/>
-              </w:rPr>
-              <w:t>xHighNeutral</w:t>
-            </w:r>
-            <w:proofErr w:type="spellEnd"/>
-            <w:r>
-              <w:rPr>
-                <w:sz w:val="18"/>
-                <w:szCs w:val="18"/>
-              </w:rPr>
-              <w:t>,</w:t>
+              <w:t>Perform joystick initialization using push button or sip/puff (xHighNeutral,</w:t>
             </w:r>
             <w:r>
               <w:rPr>
@@ -3444,21 +3397,12 @@
               </w:rPr>
               <w:t xml:space="preserve"> </w:t>
             </w:r>
-            <w:proofErr w:type="spellStart"/>
-            <w:r>
-              <w:rPr>
-                <w:sz w:val="18"/>
-                <w:szCs w:val="18"/>
-              </w:rPr>
-              <w:t>xLowNeutral,yHighNeutral,yLowNeutral</w:t>
-            </w:r>
-            <w:proofErr w:type="spellEnd"/>
-            <w:r>
-              <w:rPr>
-                <w:sz w:val="18"/>
-                <w:szCs w:val="18"/>
-              </w:rPr>
-              <w:t>)</w:t>
+            <w:r>
+              <w:rPr>
+                <w:sz w:val="18"/>
+                <w:szCs w:val="18"/>
+              </w:rPr>
+              <w:t>xLowNeutral,yHighNeutral,yLowNeutral)</w:t>
             </w:r>
           </w:p>
         </w:tc>
@@ -3542,15 +3486,7 @@
                 <w:sz w:val="18"/>
                 <w:szCs w:val="18"/>
               </w:rPr>
-              <w:t>:{</w:t>
-            </w:r>
-            <w:proofErr w:type="spellStart"/>
-            <w:r>
-              <w:rPr>
-                <w:sz w:val="18"/>
-                <w:szCs w:val="18"/>
-              </w:rPr>
-              <w:t>xHig</w:t>
+              <w:t>:{xHig</w:t>
             </w:r>
             <w:r>
               <w:rPr>
@@ -3564,15 +3500,7 @@
                 <w:sz w:val="18"/>
                 <w:szCs w:val="18"/>
               </w:rPr>
-              <w:t>,xLow,yHigh,yLow</w:t>
-            </w:r>
-            <w:proofErr w:type="spellEnd"/>
-            <w:r>
-              <w:rPr>
-                <w:sz w:val="18"/>
-                <w:szCs w:val="18"/>
-              </w:rPr>
-              <w:t>}</w:t>
+              <w:t>,xLow,yHigh,yLow}</w:t>
             </w:r>
           </w:p>
         </w:tc>
@@ -3657,15 +3585,7 @@
                 <w:sz w:val="18"/>
                 <w:szCs w:val="18"/>
               </w:rPr>
-              <w:t>{</w:t>
-            </w:r>
-            <w:proofErr w:type="spellStart"/>
-            <w:r>
-              <w:rPr>
-                <w:sz w:val="18"/>
-                <w:szCs w:val="18"/>
-              </w:rPr>
-              <w:t>xHig</w:t>
+              <w:t>{xHig</w:t>
             </w:r>
             <w:r>
               <w:rPr>
@@ -3679,15 +3599,7 @@
                 <w:sz w:val="18"/>
                 <w:szCs w:val="18"/>
               </w:rPr>
-              <w:t>,xLow,yHigh,yLow</w:t>
-            </w:r>
-            <w:proofErr w:type="spellEnd"/>
-            <w:r>
-              <w:rPr>
-                <w:sz w:val="18"/>
-                <w:szCs w:val="18"/>
-              </w:rPr>
-              <w:t>}</w:t>
+              <w:t>,xLow,yHigh,yLow}</w:t>
             </w:r>
           </w:p>
         </w:tc>
@@ -3746,23 +3658,7 @@
                 <w:sz w:val="18"/>
                 <w:szCs w:val="18"/>
               </w:rPr>
-              <w:t>:CA,0:{</w:t>
-            </w:r>
-            <w:proofErr w:type="spellStart"/>
-            <w:r>
-              <w:rPr>
-                <w:sz w:val="18"/>
-                <w:szCs w:val="18"/>
-              </w:rPr>
-              <w:t>xHighMax,xLowMax,yHighMax,yLowMax</w:t>
-            </w:r>
-            <w:proofErr w:type="spellEnd"/>
-            <w:r>
-              <w:rPr>
-                <w:sz w:val="18"/>
-                <w:szCs w:val="18"/>
-              </w:rPr>
-              <w:t>}</w:t>
+              <w:t>:CA,0:{xHighMax,xLowMax,yHighMax,yLowMax}</w:t>
             </w:r>
           </w:p>
         </w:tc>
@@ -3822,23 +3718,7 @@
                 <w:sz w:val="18"/>
                 <w:szCs w:val="18"/>
               </w:rPr>
-              <w:t>Get joystick calibration values (</w:t>
-            </w:r>
-            <w:proofErr w:type="spellStart"/>
-            <w:r>
-              <w:rPr>
-                <w:sz w:val="18"/>
-                <w:szCs w:val="18"/>
-              </w:rPr>
-              <w:t>xHighMax,xLowMax,yHighMax,yLowMax</w:t>
-            </w:r>
-            <w:proofErr w:type="spellEnd"/>
-            <w:r>
-              <w:rPr>
-                <w:sz w:val="18"/>
-                <w:szCs w:val="18"/>
-              </w:rPr>
-              <w:t>)</w:t>
+              <w:t>Get joystick calibration values (xHighMax,xLowMax,yHighMax,yLowMax)</w:t>
             </w:r>
           </w:p>
         </w:tc>
@@ -4454,23 +4334,7 @@
                 <w:sz w:val="18"/>
                 <w:szCs w:val="18"/>
               </w:rPr>
-              <w:t>:CA,1:5:{</w:t>
-            </w:r>
-            <w:proofErr w:type="spellStart"/>
-            <w:r>
-              <w:rPr>
-                <w:sz w:val="18"/>
-                <w:szCs w:val="18"/>
-              </w:rPr>
-              <w:t>xHighMax,xLowMax,yHighMax,yLowMax</w:t>
-            </w:r>
-            <w:proofErr w:type="spellEnd"/>
-            <w:r>
-              <w:rPr>
-                <w:sz w:val="18"/>
-                <w:szCs w:val="18"/>
-              </w:rPr>
-              <w:t>}</w:t>
+              <w:t>:CA,1:5:{xHighMax,xLowMax,yHighMax,yLowMax}</w:t>
             </w:r>
           </w:p>
         </w:tc>
@@ -4530,23 +4394,7 @@
                 <w:sz w:val="18"/>
                 <w:szCs w:val="18"/>
               </w:rPr>
-              <w:t>Perform joystick calibration using command (Step 5) (</w:t>
-            </w:r>
-            <w:proofErr w:type="spellStart"/>
-            <w:r>
-              <w:rPr>
-                <w:sz w:val="18"/>
-                <w:szCs w:val="18"/>
-              </w:rPr>
-              <w:t>xHighMax,xLowMax,yHighMax,yLowMax</w:t>
-            </w:r>
-            <w:proofErr w:type="spellEnd"/>
-            <w:r>
-              <w:rPr>
-                <w:sz w:val="18"/>
-                <w:szCs w:val="18"/>
-              </w:rPr>
-              <w:t>)</w:t>
+              <w:t>Perform joystick calibration using command (Step 5) (xHighMax,xLowMax,yHighMax,yLowMax)</w:t>
             </w:r>
           </w:p>
         </w:tc>
@@ -5092,23 +4940,7 @@
                 <w:sz w:val="18"/>
                 <w:szCs w:val="18"/>
               </w:rPr>
-              <w:t>:CA,1:5:{</w:t>
-            </w:r>
-            <w:proofErr w:type="spellStart"/>
-            <w:r>
-              <w:rPr>
-                <w:sz w:val="18"/>
-                <w:szCs w:val="18"/>
-              </w:rPr>
-              <w:t>xHighMax,xLowMax,yHighMax,yLowMax</w:t>
-            </w:r>
-            <w:proofErr w:type="spellEnd"/>
-            <w:r>
-              <w:rPr>
-                <w:sz w:val="18"/>
-                <w:szCs w:val="18"/>
-              </w:rPr>
-              <w:t>}</w:t>
+              <w:t>:CA,1:5:{xHighMax,xLowMax,yHighMax,yLowMax}</w:t>
             </w:r>
           </w:p>
         </w:tc>
@@ -5145,23 +4977,7 @@
                 <w:sz w:val="18"/>
                 <w:szCs w:val="18"/>
               </w:rPr>
-              <w:t>Perform joystick calibration using push button (Step 5) (</w:t>
-            </w:r>
-            <w:proofErr w:type="spellStart"/>
-            <w:r>
-              <w:rPr>
-                <w:sz w:val="18"/>
-                <w:szCs w:val="18"/>
-              </w:rPr>
-              <w:t>xHighMax,xLowMax,yHighMax,yLowMax</w:t>
-            </w:r>
-            <w:proofErr w:type="spellEnd"/>
-            <w:r>
-              <w:rPr>
-                <w:sz w:val="18"/>
-                <w:szCs w:val="18"/>
-              </w:rPr>
-              <w:t>)</w:t>
+              <w:t>Perform joystick calibration using push button (Step 5) (xHighMax,xLowMax,yHighMax,yLowMax)</w:t>
             </w:r>
           </w:p>
         </w:tc>
@@ -5261,7 +5077,6 @@
               </w:rPr>
               <w:t>:{</w:t>
             </w:r>
-            <w:proofErr w:type="spellStart"/>
             <w:r>
               <w:rPr>
                 <w:sz w:val="18"/>
@@ -5276,7 +5091,6 @@
               </w:rPr>
               <w:t>Tolerance</w:t>
             </w:r>
-            <w:proofErr w:type="spellEnd"/>
             <w:r>
               <w:rPr>
                 <w:sz w:val="18"/>
@@ -5443,7 +5257,6 @@
               </w:rPr>
               <w:t>:{</w:t>
             </w:r>
-            <w:proofErr w:type="spellStart"/>
             <w:r>
               <w:rPr>
                 <w:sz w:val="18"/>
@@ -5458,7 +5271,6 @@
               </w:rPr>
               <w:t>Tolerance</w:t>
             </w:r>
-            <w:proofErr w:type="spellEnd"/>
             <w:r>
               <w:rPr>
                 <w:sz w:val="18"/>
@@ -5831,6 +5643,404 @@
             <w:cnfStyle w:val="001000000000" w:firstRow="0" w:lastRow="0" w:firstColumn="1" w:lastColumn="0" w:oddVBand="0" w:evenVBand="0" w:oddHBand="0" w:evenHBand="0" w:firstRowFirstColumn="0" w:firstRowLastColumn="0" w:lastRowFirstColumn="0" w:lastRowLastColumn="0"/>
             <w:tcW w:w="1271" w:type="dxa"/>
             <w:noWrap/>
+          </w:tcPr>
+          <w:p>
+            <w:pPr>
+              <w:rPr>
+                <w:sz w:val="18"/>
+                <w:szCs w:val="18"/>
+              </w:rPr>
+            </w:pPr>
+            <w:r>
+              <w:rPr>
+                <w:sz w:val="18"/>
+                <w:szCs w:val="18"/>
+              </w:rPr>
+              <w:lastRenderedPageBreak/>
+              <w:t>S</w:t>
+            </w:r>
+            <w:r>
+              <w:rPr>
+                <w:sz w:val="18"/>
+                <w:szCs w:val="18"/>
+              </w:rPr>
+              <w:t>L</w:t>
+            </w:r>
+            <w:r>
+              <w:rPr>
+                <w:sz w:val="18"/>
+                <w:szCs w:val="18"/>
+              </w:rPr>
+              <w:t>,0:0</w:t>
+            </w:r>
+          </w:p>
+        </w:tc>
+        <w:tc>
+          <w:tcPr>
+            <w:tcW w:w="3686" w:type="dxa"/>
+            <w:noWrap/>
+          </w:tcPr>
+          <w:p>
+            <w:pPr>
+              <w:cnfStyle w:val="000000000000" w:firstRow="0" w:lastRow="0" w:firstColumn="0" w:lastColumn="0" w:oddVBand="0" w:evenVBand="0" w:oddHBand="0" w:evenHBand="0" w:firstRowFirstColumn="0" w:firstRowLastColumn="0" w:lastRowFirstColumn="0" w:lastRowLastColumn="0"/>
+              <w:rPr>
+                <w:sz w:val="18"/>
+                <w:szCs w:val="18"/>
+              </w:rPr>
+            </w:pPr>
+            <w:r>
+              <w:rPr>
+                <w:sz w:val="18"/>
+                <w:szCs w:val="18"/>
+              </w:rPr>
+              <w:t>SUCCESS,0</w:t>
+            </w:r>
+            <w:r>
+              <w:rPr>
+                <w:sz w:val="18"/>
+                <w:szCs w:val="18"/>
+              </w:rPr>
+              <w:t>:S</w:t>
+            </w:r>
+            <w:r>
+              <w:rPr>
+                <w:sz w:val="18"/>
+                <w:szCs w:val="18"/>
+              </w:rPr>
+              <w:t>L</w:t>
+            </w:r>
+            <w:r>
+              <w:rPr>
+                <w:sz w:val="18"/>
+                <w:szCs w:val="18"/>
+              </w:rPr>
+              <w:t>,0:{</w:t>
+            </w:r>
+            <w:r>
+              <w:rPr>
+                <w:sz w:val="18"/>
+                <w:szCs w:val="18"/>
+              </w:rPr>
+              <w:t xml:space="preserve">Scroll Speed </w:t>
+            </w:r>
+            <w:r>
+              <w:rPr>
+                <w:sz w:val="18"/>
+                <w:szCs w:val="18"/>
+              </w:rPr>
+              <w:t>Level}</w:t>
+            </w:r>
+          </w:p>
+        </w:tc>
+        <w:tc>
+          <w:tcPr>
+            <w:tcW w:w="1701" w:type="dxa"/>
+            <w:noWrap/>
+          </w:tcPr>
+          <w:p>
+            <w:pPr>
+              <w:cnfStyle w:val="000000000000" w:firstRow="0" w:lastRow="0" w:firstColumn="0" w:lastColumn="0" w:oddVBand="0" w:evenVBand="0" w:oddHBand="0" w:evenHBand="0" w:firstRowFirstColumn="0" w:firstRowLastColumn="0" w:lastRowFirstColumn="0" w:lastRowLastColumn="0"/>
+              <w:rPr>
+                <w:sz w:val="18"/>
+                <w:szCs w:val="18"/>
+              </w:rPr>
+            </w:pPr>
+            <w:r>
+              <w:rPr>
+                <w:sz w:val="18"/>
+                <w:szCs w:val="18"/>
+              </w:rPr>
+              <w:t>FAIL,{N}</w:t>
+            </w:r>
+            <w:r>
+              <w:rPr>
+                <w:sz w:val="18"/>
+                <w:szCs w:val="18"/>
+              </w:rPr>
+              <w:t>:</w:t>
+            </w:r>
+            <w:r>
+              <w:rPr>
+                <w:sz w:val="18"/>
+                <w:szCs w:val="18"/>
+              </w:rPr>
+              <w:t>Command</w:t>
+            </w:r>
+          </w:p>
+        </w:tc>
+        <w:tc>
+          <w:tcPr>
+            <w:tcW w:w="2692" w:type="dxa"/>
+            <w:noWrap/>
+          </w:tcPr>
+          <w:p>
+            <w:pPr>
+              <w:cnfStyle w:val="000000000000" w:firstRow="0" w:lastRow="0" w:firstColumn="0" w:lastColumn="0" w:oddVBand="0" w:evenVBand="0" w:oddHBand="0" w:evenHBand="0" w:firstRowFirstColumn="0" w:firstRowLastColumn="0" w:lastRowFirstColumn="0" w:lastRowLastColumn="0"/>
+              <w:rPr>
+                <w:sz w:val="18"/>
+                <w:szCs w:val="18"/>
+              </w:rPr>
+            </w:pPr>
+            <w:r>
+              <w:rPr>
+                <w:sz w:val="18"/>
+                <w:szCs w:val="18"/>
+              </w:rPr>
+              <w:t xml:space="preserve">Get </w:t>
+            </w:r>
+            <w:r>
+              <w:rPr>
+                <w:sz w:val="18"/>
+                <w:szCs w:val="18"/>
+              </w:rPr>
+              <w:t xml:space="preserve">the mouse </w:t>
+            </w:r>
+            <w:r>
+              <w:rPr>
+                <w:sz w:val="18"/>
+                <w:szCs w:val="18"/>
+              </w:rPr>
+              <w:t>scroll</w:t>
+            </w:r>
+            <w:r>
+              <w:rPr>
+                <w:sz w:val="18"/>
+                <w:szCs w:val="18"/>
+              </w:rPr>
+              <w:t xml:space="preserve"> speed value</w:t>
+            </w:r>
+            <w:r>
+              <w:rPr>
+                <w:sz w:val="18"/>
+                <w:szCs w:val="18"/>
+              </w:rPr>
+              <w:t xml:space="preserve"> (Level)</w:t>
+            </w:r>
+          </w:p>
+        </w:tc>
+      </w:tr>
+      <w:tr>
+        <w:trPr>
+          <w:cnfStyle w:val="000000100000" w:firstRow="0" w:lastRow="0" w:firstColumn="0" w:lastColumn="0" w:oddVBand="0" w:evenVBand="0" w:oddHBand="1" w:evenHBand="0" w:firstRowFirstColumn="0" w:firstRowLastColumn="0" w:lastRowFirstColumn="0" w:lastRowLastColumn="0"/>
+          <w:trHeight w:val="288"/>
+        </w:trPr>
+        <w:tc>
+          <w:tcPr>
+            <w:cnfStyle w:val="001000000000" w:firstRow="0" w:lastRow="0" w:firstColumn="1" w:lastColumn="0" w:oddVBand="0" w:evenVBand="0" w:oddHBand="0" w:evenHBand="0" w:firstRowFirstColumn="0" w:firstRowLastColumn="0" w:lastRowFirstColumn="0" w:lastRowLastColumn="0"/>
+            <w:tcW w:w="1271" w:type="dxa"/>
+            <w:noWrap/>
+          </w:tcPr>
+          <w:p>
+            <w:pPr>
+              <w:rPr>
+                <w:sz w:val="18"/>
+                <w:szCs w:val="18"/>
+              </w:rPr>
+            </w:pPr>
+            <w:r>
+              <w:rPr>
+                <w:sz w:val="18"/>
+                <w:szCs w:val="18"/>
+              </w:rPr>
+              <w:t>S</w:t>
+            </w:r>
+            <w:r>
+              <w:rPr>
+                <w:sz w:val="18"/>
+                <w:szCs w:val="18"/>
+              </w:rPr>
+              <w:t>L,1</w:t>
+            </w:r>
+            <w:r>
+              <w:rPr>
+                <w:sz w:val="18"/>
+                <w:szCs w:val="18"/>
+              </w:rPr>
+              <w:t>:</w:t>
+            </w:r>
+            <w:r>
+              <w:rPr>
+                <w:sz w:val="18"/>
+                <w:szCs w:val="18"/>
+              </w:rPr>
+              <w:t>{</w:t>
+            </w:r>
+            <w:r>
+              <w:rPr>
+                <w:sz w:val="18"/>
+                <w:szCs w:val="18"/>
+              </w:rPr>
+              <w:t xml:space="preserve">Scroll </w:t>
+            </w:r>
+            <w:r>
+              <w:rPr>
+                <w:sz w:val="18"/>
+                <w:szCs w:val="18"/>
+              </w:rPr>
+              <w:t>Speed Level:0-10}</w:t>
+            </w:r>
+          </w:p>
+        </w:tc>
+        <w:tc>
+          <w:tcPr>
+            <w:tcW w:w="3686" w:type="dxa"/>
+            <w:noWrap/>
+          </w:tcPr>
+          <w:p>
+            <w:pPr>
+              <w:cnfStyle w:val="000000100000" w:firstRow="0" w:lastRow="0" w:firstColumn="0" w:lastColumn="0" w:oddVBand="0" w:evenVBand="0" w:oddHBand="1" w:evenHBand="0" w:firstRowFirstColumn="0" w:firstRowLastColumn="0" w:lastRowFirstColumn="0" w:lastRowLastColumn="0"/>
+              <w:rPr>
+                <w:sz w:val="18"/>
+                <w:szCs w:val="18"/>
+              </w:rPr>
+            </w:pPr>
+            <w:r>
+              <w:rPr>
+                <w:sz w:val="18"/>
+                <w:szCs w:val="18"/>
+              </w:rPr>
+              <w:t>SUCCESS,0</w:t>
+            </w:r>
+            <w:r>
+              <w:rPr>
+                <w:sz w:val="18"/>
+                <w:szCs w:val="18"/>
+              </w:rPr>
+              <w:t>:S</w:t>
+            </w:r>
+            <w:r>
+              <w:rPr>
+                <w:sz w:val="18"/>
+                <w:szCs w:val="18"/>
+              </w:rPr>
+              <w:t>L</w:t>
+            </w:r>
+            <w:r>
+              <w:rPr>
+                <w:sz w:val="18"/>
+                <w:szCs w:val="18"/>
+              </w:rPr>
+              <w:t>,1:{</w:t>
+            </w:r>
+            <w:r>
+              <w:rPr>
+                <w:sz w:val="18"/>
+                <w:szCs w:val="18"/>
+              </w:rPr>
+              <w:t xml:space="preserve">Scroll Speed </w:t>
+            </w:r>
+            <w:r>
+              <w:rPr>
+                <w:sz w:val="18"/>
+                <w:szCs w:val="18"/>
+              </w:rPr>
+              <w:t>Level}</w:t>
+            </w:r>
+          </w:p>
+        </w:tc>
+        <w:tc>
+          <w:tcPr>
+            <w:tcW w:w="1701" w:type="dxa"/>
+            <w:noWrap/>
+          </w:tcPr>
+          <w:p>
+            <w:pPr>
+              <w:cnfStyle w:val="000000100000" w:firstRow="0" w:lastRow="0" w:firstColumn="0" w:lastColumn="0" w:oddVBand="0" w:evenVBand="0" w:oddHBand="1" w:evenHBand="0" w:firstRowFirstColumn="0" w:firstRowLastColumn="0" w:lastRowFirstColumn="0" w:lastRowLastColumn="0"/>
+              <w:rPr>
+                <w:sz w:val="18"/>
+                <w:szCs w:val="18"/>
+              </w:rPr>
+            </w:pPr>
+            <w:r>
+              <w:rPr>
+                <w:sz w:val="18"/>
+                <w:szCs w:val="18"/>
+              </w:rPr>
+              <w:t>FAIL,{N}</w:t>
+            </w:r>
+            <w:r>
+              <w:rPr>
+                <w:sz w:val="18"/>
+                <w:szCs w:val="18"/>
+              </w:rPr>
+              <w:t>:</w:t>
+            </w:r>
+            <w:r>
+              <w:rPr>
+                <w:sz w:val="18"/>
+                <w:szCs w:val="18"/>
+              </w:rPr>
+              <w:t>Command</w:t>
+            </w:r>
+          </w:p>
+        </w:tc>
+        <w:tc>
+          <w:tcPr>
+            <w:tcW w:w="2692" w:type="dxa"/>
+            <w:noWrap/>
+          </w:tcPr>
+          <w:p>
+            <w:pPr>
+              <w:cnfStyle w:val="000000100000" w:firstRow="0" w:lastRow="0" w:firstColumn="0" w:lastColumn="0" w:oddVBand="0" w:evenVBand="0" w:oddHBand="1" w:evenHBand="0" w:firstRowFirstColumn="0" w:firstRowLastColumn="0" w:lastRowFirstColumn="0" w:lastRowLastColumn="0"/>
+              <w:rPr>
+                <w:sz w:val="18"/>
+                <w:szCs w:val="18"/>
+              </w:rPr>
+            </w:pPr>
+            <w:r>
+              <w:rPr>
+                <w:sz w:val="18"/>
+                <w:szCs w:val="18"/>
+              </w:rPr>
+              <w:t>Set</w:t>
+            </w:r>
+            <w:r>
+              <w:rPr>
+                <w:sz w:val="18"/>
+                <w:szCs w:val="18"/>
+              </w:rPr>
+              <w:t xml:space="preserve"> </w:t>
+            </w:r>
+            <w:r>
+              <w:rPr>
+                <w:sz w:val="18"/>
+                <w:szCs w:val="18"/>
+              </w:rPr>
+              <w:t xml:space="preserve">the mouse </w:t>
+            </w:r>
+            <w:r>
+              <w:rPr>
+                <w:sz w:val="18"/>
+                <w:szCs w:val="18"/>
+              </w:rPr>
+              <w:t>scroll</w:t>
+            </w:r>
+            <w:r>
+              <w:rPr>
+                <w:sz w:val="18"/>
+                <w:szCs w:val="18"/>
+              </w:rPr>
+              <w:t xml:space="preserve"> speed value</w:t>
+            </w:r>
+            <w:r>
+              <w:rPr>
+                <w:sz w:val="18"/>
+                <w:szCs w:val="18"/>
+              </w:rPr>
+              <w:t xml:space="preserve"> (Level)</w:t>
+            </w:r>
+          </w:p>
+        </w:tc>
+      </w:tr>
+      <w:tr>
+        <w:trPr>
+          <w:trHeight w:val="288"/>
+        </w:trPr>
+        <w:tc>
+          <w:tcPr>
+            <w:cnfStyle w:val="001000000000" w:firstRow="0" w:lastRow="0" w:firstColumn="1" w:lastColumn="0" w:oddVBand="0" w:evenVBand="0" w:oddHBand="0" w:evenHBand="0" w:firstRowFirstColumn="0" w:firstRowLastColumn="0" w:lastRowFirstColumn="0" w:lastRowLastColumn="0"/>
+            <w:tcW w:w="1271" w:type="dxa"/>
+            <w:noWrap/>
             <w:hideMark/>
           </w:tcPr>
           <w:p>
@@ -5866,21 +6076,7 @@
                 <w:sz w:val="18"/>
                 <w:szCs w:val="18"/>
               </w:rPr>
-              <w:t>{</w:t>
-            </w:r>
-            <w:r>
-              <w:rPr>
-                <w:sz w:val="18"/>
-                <w:szCs w:val="18"/>
-              </w:rPr>
-              <w:t>Rest Type: 0-1</w:t>
-            </w:r>
-            <w:r>
-              <w:rPr>
-                <w:sz w:val="18"/>
-                <w:szCs w:val="18"/>
-              </w:rPr>
-              <w:t>}</w:t>
+              <w:t>{Rest Type: 0-1}</w:t>
             </w:r>
           </w:p>
         </w:tc>
@@ -5931,21 +6127,7 @@
                 <w:sz w:val="18"/>
                 <w:szCs w:val="18"/>
               </w:rPr>
-              <w:t>{</w:t>
-            </w:r>
-            <w:r>
-              <w:rPr>
-                <w:sz w:val="18"/>
-                <w:szCs w:val="18"/>
-              </w:rPr>
-              <w:t>Reset Type: 0-1</w:t>
-            </w:r>
-            <w:r>
-              <w:rPr>
-                <w:sz w:val="18"/>
-                <w:szCs w:val="18"/>
-              </w:rPr>
-              <w:t>}</w:t>
+              <w:t>{Reset Type: 0-1}</w:t>
             </w:r>
           </w:p>
         </w:tc>
@@ -6919,6 +7101,7 @@
               <w:jc w:val="center"/>
             </w:pPr>
             <w:r>
+              <w:lastRenderedPageBreak/>
               <w:t>4</w:t>
             </w:r>
           </w:p>
@@ -7110,6 +7293,65 @@
             </w:pPr>
             <w:r>
               <w:t>Initiates joystick calibration routine to set joystick limits and reset joystick center.</w:t>
+            </w:r>
+          </w:p>
+        </w:tc>
+      </w:tr>
+      <w:tr>
+        <w:trPr>
+          <w:cnfStyle w:val="000000100000" w:firstRow="0" w:lastRow="0" w:firstColumn="0" w:lastColumn="0" w:oddVBand="0" w:evenVBand="0" w:oddHBand="1" w:evenHBand="0" w:firstRowFirstColumn="0" w:firstRowLastColumn="0" w:lastRowFirstColumn="0" w:lastRowLastColumn="0"/>
+          <w:trHeight w:val="252"/>
+        </w:trPr>
+        <w:tc>
+          <w:tcPr>
+            <w:cnfStyle w:val="001000000000" w:firstRow="0" w:lastRow="0" w:firstColumn="1" w:lastColumn="0" w:oddVBand="0" w:evenVBand="0" w:oddHBand="0" w:evenHBand="0" w:firstRowFirstColumn="0" w:firstRowLastColumn="0" w:lastRowFirstColumn="0" w:lastRowLastColumn="0"/>
+            <w:tcW w:w="990" w:type="dxa"/>
+          </w:tcPr>
+          <w:p>
+            <w:pPr>
+              <w:jc w:val="center"/>
+            </w:pPr>
+            <w:r>
+              <w:t>8</w:t>
+            </w:r>
+          </w:p>
+        </w:tc>
+        <w:tc>
+          <w:tcPr>
+            <w:tcW w:w="1440" w:type="dxa"/>
+          </w:tcPr>
+          <w:p>
+            <w:pPr>
+              <w:jc w:val="center"/>
+              <w:cnfStyle w:val="000000100000" w:firstRow="0" w:lastRow="0" w:firstColumn="0" w:lastColumn="0" w:oddVBand="0" w:evenVBand="0" w:oddHBand="1" w:evenHBand="0" w:firstRowFirstColumn="0" w:firstRowLastColumn="0" w:lastRowFirstColumn="0" w:lastRowLastColumn="0"/>
+            </w:pPr>
+            <w:r>
+              <w:t>Secondary Scroll Mode</w:t>
+            </w:r>
+          </w:p>
+        </w:tc>
+        <w:tc>
+          <w:tcPr>
+            <w:tcW w:w="6750" w:type="dxa"/>
+          </w:tcPr>
+          <w:p>
+            <w:pPr>
+              <w:cnfStyle w:val="000000100000" w:firstRow="0" w:lastRow="0" w:firstColumn="0" w:lastColumn="0" w:oddVBand="0" w:evenVBand="0" w:oddHBand="1" w:evenHBand="0" w:firstRowFirstColumn="0" w:firstRowLastColumn="0" w:lastRowFirstColumn="0" w:lastRowLastColumn="0"/>
+            </w:pPr>
+            <w:r>
+              <w:t xml:space="preserve">Initiates </w:t>
+            </w:r>
+            <w:r>
+              <w:t xml:space="preserve">Secondary </w:t>
+            </w:r>
+            <w:r>
+              <w:t xml:space="preserve">Scroll mode. </w:t>
+            </w:r>
+            <w:r>
+              <w:t>Middle</w:t>
+            </w:r>
+            <w:r>
+              <w:t xml:space="preserve"> click is pressed and held down. Cancelled with short puff or short sip.</w:t>
             </w:r>
           </w:p>
         </w:tc>
@@ -7121,7 +7363,6 @@
         <w:pStyle w:val="Heading2"/>
       </w:pPr>
       <w:r>
-        <w:lastRenderedPageBreak/>
         <w:t xml:space="preserve">Action Mapping </w:t>
       </w:r>
     </w:p>
@@ -7395,16 +7636,10 @@
               <w:t>5</w:t>
             </w:r>
             <w:r>
-              <w:t>: M</w:t>
-            </w:r>
-            <w:r>
-              <w:t xml:space="preserve">iddle </w:t>
-            </w:r>
-            <w:r>
-              <w:t>C</w:t>
-            </w:r>
-            <w:r>
-              <w:t>lick</w:t>
+              <w:t xml:space="preserve">: </w:t>
+            </w:r>
+            <w:r>
+              <w:t>No Action</w:t>
             </w:r>
           </w:p>
         </w:tc>
@@ -9892,6 +10127,15 @@
 </file>
 
 <file path=customXml/item1.xml><?xml version="1.0" encoding="utf-8"?>
+<?mso-contentType ?>
+<FormTemplates xmlns="http://schemas.microsoft.com/sharepoint/v3/contenttype/forms">
+  <Display>DocumentLibraryForm</Display>
+  <Edit>DocumentLibraryForm</Edit>
+  <New>DocumentLibraryForm</New>
+</FormTemplates>
+</file>
+
+<file path=customXml/item2.xml><?xml version="1.0" encoding="utf-8"?>
 <ct:contentTypeSchema xmlns:ct="http://schemas.microsoft.com/office/2006/metadata/contentType" xmlns:ma="http://schemas.microsoft.com/office/2006/metadata/properties/metaAttributes" ct:_="" ma:_="" ma:contentTypeName="Document" ma:contentTypeID="0x0101001DC44D19606E8540AF995795CBBBCE63" ma:contentTypeVersion="9" ma:contentTypeDescription="Create a new document." ma:contentTypeScope="" ma:versionID="d43cedbd5f299a4d9c71bc35347663a0">
   <xsd:schema xmlns:xsd="http://www.w3.org/2001/XMLSchema" xmlns:xs="http://www.w3.org/2001/XMLSchema" xmlns:p="http://schemas.microsoft.com/office/2006/metadata/properties" xmlns:ns2="e718a8af-5d48-45b1-a7fb-cef00c107a7a" targetNamespace="http://schemas.microsoft.com/office/2006/metadata/properties" ma:root="true" ma:fieldsID="bfa025f5ff12c43386e284eade17ec72" ns2:_="">
     <xsd:import namespace="e718a8af-5d48-45b1-a7fb-cef00c107a7a"/>
@@ -10069,15 +10313,6 @@
 </ct:contentTypeSchema>
 </file>
 
-<file path=customXml/item2.xml><?xml version="1.0" encoding="utf-8"?>
-<?mso-contentType ?>
-<FormTemplates xmlns="http://schemas.microsoft.com/sharepoint/v3/contenttype/forms">
-  <Display>DocumentLibraryForm</Display>
-  <Edit>DocumentLibraryForm</Edit>
-  <New>DocumentLibraryForm</New>
-</FormTemplates>
-</file>
-
 <file path=customXml/item3.xml><?xml version="1.0" encoding="utf-8"?>
 <p:properties xmlns:p="http://schemas.microsoft.com/office/2006/metadata/properties" xmlns:xsi="http://www.w3.org/2001/XMLSchema-instance" xmlns:pc="http://schemas.microsoft.com/office/infopath/2007/PartnerControls">
   <documentManagement/>
@@ -10085,6 +10320,14 @@
 </file>
 
 <file path=customXml/itemProps1.xml><?xml version="1.0" encoding="utf-8"?>
+<ds:datastoreItem xmlns:ds="http://schemas.openxmlformats.org/officeDocument/2006/customXml" ds:itemID="{6D105837-50B9-43D7-8D64-F3AFB60EFC6D}">
+  <ds:schemaRefs>
+    <ds:schemaRef ds:uri="http://schemas.microsoft.com/sharepoint/v3/contenttype/forms"/>
+  </ds:schemaRefs>
+</ds:datastoreItem>
+</file>
+
+<file path=customXml/itemProps2.xml><?xml version="1.0" encoding="utf-8"?>
 <ds:datastoreItem xmlns:ds="http://schemas.openxmlformats.org/officeDocument/2006/customXml" ds:itemID="{82455496-F377-4551-AC80-824E5D732CA2}">
   <ds:schemaRefs>
     <ds:schemaRef ds:uri="http://schemas.microsoft.com/office/2006/metadata/contentType"/>
@@ -10102,14 +10345,6 @@
 </ds:datastoreItem>
 </file>
 
-<file path=customXml/itemProps2.xml><?xml version="1.0" encoding="utf-8"?>
-<ds:datastoreItem xmlns:ds="http://schemas.openxmlformats.org/officeDocument/2006/customXml" ds:itemID="{6D105837-50B9-43D7-8D64-F3AFB60EFC6D}">
-  <ds:schemaRefs>
-    <ds:schemaRef ds:uri="http://schemas.microsoft.com/sharepoint/v3/contenttype/forms"/>
-  </ds:schemaRefs>
-</ds:datastoreItem>
-</file>
-
 <file path=customXml/itemProps3.xml><?xml version="1.0" encoding="utf-8"?>
 <ds:datastoreItem xmlns:ds="http://schemas.openxmlformats.org/officeDocument/2006/customXml" ds:itemID="{19E360BE-0294-4C92-BBB5-8CA365A6B329}">
   <ds:schemaRefs>

</xml_diff>

<commit_message>
Corrected the command list document
</commit_message>
<xml_diff>
--- a/Documentation/Word/LipSync_Command_List.docx
+++ b/Documentation/Word/LipSync_Command_List.docx
@@ -5793,21 +5793,7 @@
                 <w:sz w:val="18"/>
                 <w:szCs w:val="18"/>
               </w:rPr>
-              <w:t xml:space="preserve">the mouse </w:t>
-            </w:r>
-            <w:r>
-              <w:rPr>
-                <w:sz w:val="18"/>
-                <w:szCs w:val="18"/>
-              </w:rPr>
-              <w:t>scroll</w:t>
-            </w:r>
-            <w:r>
-              <w:rPr>
-                <w:sz w:val="18"/>
-                <w:szCs w:val="18"/>
-              </w:rPr>
-              <w:t xml:space="preserve"> speed value</w:t>
+              <w:t>the mouse scroll speed value</w:t>
             </w:r>
             <w:r>
               <w:rPr>
@@ -5863,21 +5849,7 @@
                 <w:sz w:val="18"/>
                 <w:szCs w:val="18"/>
               </w:rPr>
-              <w:t>{</w:t>
-            </w:r>
-            <w:r>
-              <w:rPr>
-                <w:sz w:val="18"/>
-                <w:szCs w:val="18"/>
-              </w:rPr>
-              <w:t xml:space="preserve">Scroll </w:t>
-            </w:r>
-            <w:r>
-              <w:rPr>
-                <w:sz w:val="18"/>
-                <w:szCs w:val="18"/>
-              </w:rPr>
-              <w:t>Speed Level:0-10}</w:t>
+              <w:t>{Scroll Speed Level:0-10}</w:t>
             </w:r>
           </w:p>
         </w:tc>
@@ -6006,21 +5978,7 @@
                 <w:sz w:val="18"/>
                 <w:szCs w:val="18"/>
               </w:rPr>
-              <w:t xml:space="preserve">the mouse </w:t>
-            </w:r>
-            <w:r>
-              <w:rPr>
-                <w:sz w:val="18"/>
-                <w:szCs w:val="18"/>
-              </w:rPr>
-              <w:t>scroll</w:t>
-            </w:r>
-            <w:r>
-              <w:rPr>
-                <w:sz w:val="18"/>
-                <w:szCs w:val="18"/>
-              </w:rPr>
-              <w:t xml:space="preserve"> speed value</w:t>
+              <w:t>the mouse scroll speed value</w:t>
             </w:r>
             <w:r>
               <w:rPr>
@@ -6256,7 +6214,6 @@
         </w:tc>
       </w:tr>
     </w:tbl>
-    <w:p/>
     <w:p/>
     <w:p>
       <w:pPr>
@@ -6266,7 +6223,6 @@
         <w:t>Response Code</w:t>
       </w:r>
     </w:p>
-    <w:p/>
     <w:tbl>
       <w:tblPr>
         <w:tblStyle w:val="GridTable4-Accent5"/>
@@ -6561,7 +6517,6 @@
         <w:t>Input Actions</w:t>
       </w:r>
     </w:p>
-    <w:p/>
     <w:tbl>
       <w:tblPr>
         <w:tblStyle w:val="GridTable4-Accent5"/>
@@ -6796,7 +6751,6 @@
         </w:tc>
       </w:tr>
     </w:tbl>
-    <w:p/>
     <w:p/>
     <w:p>
       <w:pPr>
@@ -6815,7 +6769,6 @@
         <w:t xml:space="preserve"> Options</w:t>
       </w:r>
     </w:p>
-    <w:p/>
     <w:tbl>
       <w:tblPr>
         <w:tblStyle w:val="GridTable4-Accent5"/>
@@ -7101,7 +7054,6 @@
               <w:jc w:val="center"/>
             </w:pPr>
             <w:r>
-              <w:lastRenderedPageBreak/>
               <w:t>4</w:t>
             </w:r>
           </w:p>
@@ -7339,19 +7291,7 @@
               <w:cnfStyle w:val="000000100000" w:firstRow="0" w:lastRow="0" w:firstColumn="0" w:lastColumn="0" w:oddVBand="0" w:evenVBand="0" w:oddHBand="1" w:evenHBand="0" w:firstRowFirstColumn="0" w:firstRowLastColumn="0" w:lastRowFirstColumn="0" w:lastRowLastColumn="0"/>
             </w:pPr>
             <w:r>
-              <w:t xml:space="preserve">Initiates </w:t>
-            </w:r>
-            <w:r>
-              <w:t xml:space="preserve">Secondary </w:t>
-            </w:r>
-            <w:r>
-              <w:t xml:space="preserve">Scroll mode. </w:t>
-            </w:r>
-            <w:r>
-              <w:t>Middle</w:t>
-            </w:r>
-            <w:r>
-              <w:t xml:space="preserve"> click is pressed and held down. Cancelled with short puff or short sip.</w:t>
+              <w:t>Initiates Secondary Scroll mode. Middle click is pressed and held down. Cancelled with short puff or short sip.</w:t>
             </w:r>
           </w:p>
         </w:tc>
@@ -7363,6 +7303,7 @@
         <w:pStyle w:val="Heading2"/>
       </w:pPr>
       <w:r>
+        <w:lastRenderedPageBreak/>
         <w:t xml:space="preserve">Action Mapping </w:t>
       </w:r>
     </w:p>
@@ -7633,7 +7574,7 @@
               <w:cnfStyle w:val="000000000000" w:firstRow="0" w:lastRow="0" w:firstColumn="0" w:lastColumn="0" w:oddVBand="0" w:evenVBand="0" w:oddHBand="0" w:evenHBand="0" w:firstRowFirstColumn="0" w:firstRowLastColumn="0" w:lastRowFirstColumn="0" w:lastRowLastColumn="0"/>
             </w:pPr>
             <w:r>
-              <w:t>5</w:t>
+              <w:t>0</w:t>
             </w:r>
             <w:r>
               <w:t xml:space="preserve">: </w:t>
@@ -7656,7 +7597,6 @@
         <w:t>Example</w:t>
       </w:r>
     </w:p>
-    <w:p/>
     <w:tbl>
       <w:tblPr>
         <w:tblStyle w:val="GridTable4-Accent5"/>
@@ -10127,12 +10067,9 @@
 </file>
 
 <file path=customXml/item1.xml><?xml version="1.0" encoding="utf-8"?>
-<?mso-contentType ?>
-<FormTemplates xmlns="http://schemas.microsoft.com/sharepoint/v3/contenttype/forms">
-  <Display>DocumentLibraryForm</Display>
-  <Edit>DocumentLibraryForm</Edit>
-  <New>DocumentLibraryForm</New>
-</FormTemplates>
+<p:properties xmlns:p="http://schemas.microsoft.com/office/2006/metadata/properties" xmlns:xsi="http://www.w3.org/2001/XMLSchema-instance" xmlns:pc="http://schemas.microsoft.com/office/infopath/2007/PartnerControls">
+  <documentManagement/>
+</p:properties>
 </file>
 
 <file path=customXml/item2.xml><?xml version="1.0" encoding="utf-8"?>
@@ -10314,15 +10251,19 @@
 </file>
 
 <file path=customXml/item3.xml><?xml version="1.0" encoding="utf-8"?>
-<p:properties xmlns:p="http://schemas.microsoft.com/office/2006/metadata/properties" xmlns:xsi="http://www.w3.org/2001/XMLSchema-instance" xmlns:pc="http://schemas.microsoft.com/office/infopath/2007/PartnerControls">
-  <documentManagement/>
-</p:properties>
+<?mso-contentType ?>
+<FormTemplates xmlns="http://schemas.microsoft.com/sharepoint/v3/contenttype/forms">
+  <Display>DocumentLibraryForm</Display>
+  <Edit>DocumentLibraryForm</Edit>
+  <New>DocumentLibraryForm</New>
+</FormTemplates>
 </file>
 
 <file path=customXml/itemProps1.xml><?xml version="1.0" encoding="utf-8"?>
-<ds:datastoreItem xmlns:ds="http://schemas.openxmlformats.org/officeDocument/2006/customXml" ds:itemID="{6D105837-50B9-43D7-8D64-F3AFB60EFC6D}">
+<ds:datastoreItem xmlns:ds="http://schemas.openxmlformats.org/officeDocument/2006/customXml" ds:itemID="{19E360BE-0294-4C92-BBB5-8CA365A6B329}">
   <ds:schemaRefs>
-    <ds:schemaRef ds:uri="http://schemas.microsoft.com/sharepoint/v3/contenttype/forms"/>
+    <ds:schemaRef ds:uri="http://schemas.microsoft.com/office/2006/metadata/properties"/>
+    <ds:schemaRef ds:uri="http://schemas.microsoft.com/office/infopath/2007/PartnerControls"/>
   </ds:schemaRefs>
 </ds:datastoreItem>
 </file>
@@ -10346,10 +10287,9 @@
 </file>
 
 <file path=customXml/itemProps3.xml><?xml version="1.0" encoding="utf-8"?>
-<ds:datastoreItem xmlns:ds="http://schemas.openxmlformats.org/officeDocument/2006/customXml" ds:itemID="{19E360BE-0294-4C92-BBB5-8CA365A6B329}">
+<ds:datastoreItem xmlns:ds="http://schemas.openxmlformats.org/officeDocument/2006/customXml" ds:itemID="{6D105837-50B9-43D7-8D64-F3AFB60EFC6D}">
   <ds:schemaRefs>
-    <ds:schemaRef ds:uri="http://schemas.microsoft.com/office/2006/metadata/properties"/>
-    <ds:schemaRef ds:uri="http://schemas.microsoft.com/office/infopath/2007/PartnerControls"/>
+    <ds:schemaRef ds:uri="http://schemas.microsoft.com/sharepoint/v3/contenttype/forms"/>
   </ds:schemaRefs>
 </ds:datastoreItem>
 </file>
</xml_diff>